<commit_message>
Update to lord Barrignton ability
</commit_message>
<xml_diff>
--- a/RPG.docx
+++ b/RPG.docx
@@ -849,8 +849,6 @@
         </w:rPr>
         <w:t xml:space="preserve"> </w:t>
       </w:r>
-      <w:bookmarkStart w:id="0" w:name="_GoBack"/>
-      <w:bookmarkEnd w:id="0"/>
       <w:r>
         <w:t xml:space="preserve">- Cuts all enemies in a small radius with his </w:t>
       </w:r>
@@ -1642,7 +1640,15 @@
         <w:t>4-</w:t>
       </w:r>
       <w:r>
-        <w:t>State Titles: Bores two enemies by stating titles, they are stunned for 2 turns.</w:t>
+        <w:t xml:space="preserve">State Titles: Bores two enemies by stating titles, they </w:t>
+      </w:r>
+      <w:r>
+        <w:t>fall asleep</w:t>
+      </w:r>
+      <w:bookmarkStart w:id="0" w:name="_GoBack"/>
+      <w:bookmarkEnd w:id="0"/>
+      <w:r>
+        <w:t xml:space="preserve"> for 2 turns.</w:t>
       </w:r>
     </w:p>
     <w:p/>
@@ -3392,7 +3398,7 @@
 </file>
 
 <file path=customXml/itemProps1.xml><?xml version="1.0" encoding="utf-8"?>
-<ds:datastoreItem xmlns:ds="http://schemas.openxmlformats.org/officeDocument/2006/customXml" ds:itemID="{2ADF0CB7-D935-4DE8-BDDC-5EA0FBE1D4B8}">
+<ds:datastoreItem xmlns:ds="http://schemas.openxmlformats.org/officeDocument/2006/customXml" ds:itemID="{08419444-25BB-4BEA-8009-757F1B47AD41}">
   <ds:schemaRefs>
     <ds:schemaRef ds:uri="http://schemas.openxmlformats.org/officeDocument/2006/bibliography"/>
   </ds:schemaRefs>

</xml_diff>

<commit_message>
Dr. Dom ult ( Still thoughts on it)
</commit_message>
<xml_diff>
--- a/RPG.docx
+++ b/RPG.docx
@@ -544,8 +544,6 @@
       <w:r>
         <w:t>2-</w:t>
       </w:r>
-      <w:bookmarkStart w:id="0" w:name="_GoBack"/>
-      <w:bookmarkEnd w:id="0"/>
     </w:p>
     <w:p>
       <w:pPr>
@@ -977,8 +975,25 @@
         <w:t xml:space="preserve"> </w:t>
       </w:r>
       <w:r>
-        <w:t>- Has a 50% chance to revive all allies. Goes on cool down for 3 turns.</w:t>
-      </w:r>
+        <w:t>- Has a 50% chance to revive all</w:t>
+      </w:r>
+      <w:r>
+        <w:t xml:space="preserve"> allies. Goes on cool down for 10</w:t>
+      </w:r>
+      <w:r>
+        <w:t xml:space="preserve"> turns</w:t>
+      </w:r>
+      <w:r>
+        <w:t xml:space="preserve"> if allies are revived</w:t>
+      </w:r>
+      <w:r>
+        <w:t>.</w:t>
+      </w:r>
+      <w:r>
+        <w:t xml:space="preserve"> If no one is revived, then goes on 5 turn cool down.</w:t>
+      </w:r>
+      <w:bookmarkStart w:id="0" w:name="_GoBack"/>
+      <w:bookmarkEnd w:id="0"/>
     </w:p>
     <w:p>
       <w:pPr>
@@ -1107,14 +1122,14 @@
         <w:t>) you awaken in a strange lab (don’t show body of sprite only the head</w:t>
       </w:r>
       <w:r>
-        <w:t>) you look down at your body (show rest of the sprite now)</w:t>
-      </w:r>
-      <w:r>
-        <w:t xml:space="preserve"> and notice that from your elbow down is a basic robotic arm with nothing on it, </w:t>
+        <w:t xml:space="preserve">) you look down at your body (show </w:t>
       </w:r>
       <w:r>
         <w:lastRenderedPageBreak/>
-        <w:t>then you notice your right leg is completely gone, and just like your arm there is a basic robotic leg. You hear the bone clattering again and in walks in some sort of cyborg skeleton, “Dammit this stupid dwarf is not dead”, you say “excuse me?” He says “Allow me to introduce myself, I am Sir Rib Marrow, I was scavenging</w:t>
+        <w:t>rest of the sprite now)</w:t>
+      </w:r>
+      <w:r>
+        <w:t xml:space="preserve"> and notice that from your elbow down is a basic robotic arm with nothing on it, then you notice your right leg is completely gone, and just like your arm there is a basic robotic leg. You hear the bone clattering again and in walks in some sort of cyborg skeleton, “Dammit this stupid dwarf is not dead”, you say “excuse me?” He says “Allow me to introduce myself, I am Sir Rib Marrow, I was scavenging</w:t>
       </w:r>
       <w:r>
         <w:t xml:space="preserve"> for bodies in</w:t>
@@ -1358,6 +1373,7 @@
     </w:p>
     <w:p>
       <w:r>
+        <w:lastRenderedPageBreak/>
         <w:t>Skelekingdom</w:t>
       </w:r>
       <w:r>
@@ -1396,49 +1412,255 @@
     </w:p>
     <w:p>
       <w:r>
+        <w:t>Ability:</w:t>
+      </w:r>
+      <w:r>
+        <w:t xml:space="preserve"> Gains a </w:t>
+      </w:r>
+      <w:proofErr w:type="spellStart"/>
+      <w:r>
+        <w:t>Skeleshield</w:t>
+      </w:r>
+      <w:proofErr w:type="spellEnd"/>
+      <w:r>
+        <w:t xml:space="preserve"> every 3 turns.</w:t>
+      </w:r>
+    </w:p>
+    <w:p>
+      <w:r>
+        <w:t>1-</w:t>
+      </w:r>
+      <w:r>
+        <w:t>Skelesoldier</w:t>
+      </w:r>
+      <w:r>
+        <w:t>: Summons a skeleton that attacks an enemy every turn for 5 turns. Only one at a time.</w:t>
+      </w:r>
+    </w:p>
+    <w:p>
+      <w:r>
+        <w:t>2-</w:t>
+      </w:r>
+      <w:r>
+        <w:t>Increase Calcium: Gives him reduced damage and healing over time for 5 turns</w:t>
+      </w:r>
+    </w:p>
+    <w:p>
+      <w:r>
+        <w:t>3-</w:t>
+      </w:r>
+      <w:r>
+        <w:t>Air Support:</w:t>
+      </w:r>
+      <w:r>
+        <w:t xml:space="preserve"> After 3 turns an enemy takes massive damage. Can’t use again until finished.</w:t>
+      </w:r>
+    </w:p>
+    <w:p>
+      <w:r>
+        <w:t>4-</w:t>
+      </w:r>
+      <w:r>
+        <w:t>Skeleslash: Attacks the enemy.</w:t>
+      </w:r>
+    </w:p>
+    <w:p>
+      <w:r>
+        <w:t xml:space="preserve">Cage Clan: </w:t>
+      </w:r>
+      <w:r>
+        <w:t xml:space="preserve">led by </w:t>
+      </w:r>
+      <w:proofErr w:type="spellStart"/>
+      <w:r>
+        <w:t>Nic</w:t>
+      </w:r>
+      <w:proofErr w:type="spellEnd"/>
+      <w:r>
+        <w:t xml:space="preserve"> Cage the Science Mage</w:t>
+      </w:r>
+      <w:r>
+        <w:t xml:space="preserve">. Assist them in defeating their rival clan of Christopher </w:t>
+      </w:r>
+      <w:proofErr w:type="spellStart"/>
+      <w:r>
+        <w:t>Walkens</w:t>
+      </w:r>
+      <w:proofErr w:type="spellEnd"/>
+      <w:r>
+        <w:t xml:space="preserve">. </w:t>
+      </w:r>
+    </w:p>
+    <w:p>
+      <w:r>
+        <w:t>Ability:</w:t>
+      </w:r>
+    </w:p>
+    <w:p>
+      <w:r>
+        <w:t>1-</w:t>
+      </w:r>
+    </w:p>
+    <w:p>
+      <w:r>
+        <w:t>2-</w:t>
+      </w:r>
+    </w:p>
+    <w:p>
+      <w:r>
+        <w:t>3-</w:t>
+      </w:r>
+    </w:p>
+    <w:p>
+      <w:r>
+        <w:t>4-</w:t>
+      </w:r>
+    </w:p>
+    <w:p>
+      <w:r>
+        <w:t xml:space="preserve">Florida Man: leading a group of animals. </w:t>
+      </w:r>
+      <w:r>
+        <w:t>Gain access to Florida after hearing stories from a paperboy. Find Florida Man there</w:t>
+      </w:r>
+      <w:r>
+        <w:t xml:space="preserve"> and complete accompanying quests.</w:t>
+      </w:r>
+    </w:p>
+    <w:p>
+      <w:r>
+        <w:t>Ability:</w:t>
+      </w:r>
+    </w:p>
+    <w:p>
+      <w:r>
+        <w:t>1-</w:t>
+      </w:r>
+      <w:r>
+        <w:t>All The Drugs: Gains a random series of effects.</w:t>
+      </w:r>
+    </w:p>
+    <w:p>
+      <w:r>
+        <w:t>2-</w:t>
+      </w:r>
+      <w:r>
+        <w:t>DUI Squirrel: Squirrel distracts enemy and makes them attack one of their allies instead.</w:t>
+      </w:r>
+    </w:p>
+    <w:p>
+      <w:r>
+        <w:t>3-</w:t>
+      </w:r>
+      <w:r>
+        <w:t>Fish Assault: Beats enemy with a fish. Hits 2-5 times.</w:t>
+      </w:r>
+    </w:p>
+    <w:p>
+      <w:r>
+        <w:t>4-</w:t>
+      </w:r>
+      <w:r>
+        <w:t xml:space="preserve">Ticket </w:t>
+      </w:r>
+      <w:proofErr w:type="gramStart"/>
+      <w:r>
+        <w:t>To</w:t>
+      </w:r>
+      <w:proofErr w:type="gramEnd"/>
+      <w:r>
+        <w:t xml:space="preserve"> Heaven: Revives a fallen ally.</w:t>
+      </w:r>
+    </w:p>
+    <w:p>
+      <w:r>
+        <w:t>Mafia</w:t>
+      </w:r>
+      <w:r>
+        <w:t xml:space="preserve">: Led by Ninja Pimp. They are smuggling things back and forth across the NCE border, as well as ambushing NCE </w:t>
+      </w:r>
+      <w:r>
+        <w:t xml:space="preserve">patrols and convoys. </w:t>
+      </w:r>
+      <w:r>
+        <w:t>Spring his men from NCE jail to gain his support.</w:t>
+      </w:r>
+    </w:p>
+    <w:p>
+      <w:r>
+        <w:t>Ability:</w:t>
+      </w:r>
+    </w:p>
+    <w:p>
+      <w:r>
+        <w:t>1-</w:t>
+      </w:r>
+      <w:r>
+        <w:t>Stealth: Won’t be attacked by enemies for three turns.</w:t>
+      </w:r>
+      <w:r>
+        <w:t xml:space="preserve"> Has </w:t>
+      </w:r>
+      <w:proofErr w:type="spellStart"/>
+      <w:r>
+        <w:t>cooldown</w:t>
+      </w:r>
+      <w:proofErr w:type="spellEnd"/>
+      <w:r>
+        <w:t>.</w:t>
+      </w:r>
+    </w:p>
+    <w:p>
+      <w:r>
+        <w:t>2-</w:t>
+      </w:r>
+      <w:r>
+        <w:t>Backstab: Regular attack. If stealth is active deals massive damage.</w:t>
+      </w:r>
+    </w:p>
+    <w:p>
+      <w:r>
+        <w:t>3-</w:t>
+      </w:r>
+      <w:r>
+        <w:t>Counter:Attacks an enemy instead of them attacking you.</w:t>
+      </w:r>
+    </w:p>
+    <w:p>
+      <w:r>
+        <w:t>4-</w:t>
+      </w:r>
+    </w:p>
+    <w:p>
+      <w:r>
+        <w:t xml:space="preserve">Psychos: Led by Lord Barrington. </w:t>
+      </w:r>
+      <w:r>
+        <w:t>Return to the area, listen to his speech agai</w:t>
+      </w:r>
+      <w:r>
+        <w:t>n without skipping to gain his support:</w:t>
+      </w:r>
+    </w:p>
+    <w:p>
+      <w:r>
         <w:lastRenderedPageBreak/>
-        <w:t>Ability:</w:t>
-      </w:r>
-      <w:r>
-        <w:t xml:space="preserve"> Gains a </w:t>
-      </w:r>
-      <w:proofErr w:type="spellStart"/>
-      <w:r>
-        <w:t>Skeleshield</w:t>
-      </w:r>
-      <w:proofErr w:type="spellEnd"/>
-      <w:r>
-        <w:t xml:space="preserve"> every 3 turns.</w:t>
-      </w:r>
-    </w:p>
-    <w:p>
-      <w:r>
-        <w:t>1-</w:t>
-      </w:r>
-      <w:r>
-        <w:t>Skelesoldier</w:t>
-      </w:r>
-      <w:r>
-        <w:t>: Summons a skeleton that attacks an enemy every turn for 5 turns. Only one at a time.</w:t>
-      </w:r>
-    </w:p>
-    <w:p>
-      <w:r>
-        <w:t>2-</w:t>
-      </w:r>
-      <w:r>
-        <w:t>Increase Calcium: Gives him reduced damage and healing over time for 5 turns</w:t>
-      </w:r>
-    </w:p>
-    <w:p>
-      <w:r>
-        <w:t>3-</w:t>
-      </w:r>
-      <w:r>
-        <w:t>Air Support:</w:t>
-      </w:r>
-      <w:r>
-        <w:t xml:space="preserve"> After 3 turns an enemy takes massive damage. Can’t use again until finished.</w:t>
+        <w:t>Ability: When psychotic meter is filled health is resorted, gain health every turn, take reduced damage, and no reload is required. Meter gains points when someone dies (enemy or ally)</w:t>
+      </w:r>
+    </w:p>
+    <w:p>
+      <w:r>
+        <w:t>1-Skull Shot: Fires his shotgun for massive damage. Requires reload after.</w:t>
+      </w:r>
+    </w:p>
+    <w:p>
+      <w:r>
+        <w:t>2-Reload: Reloads shotgun.</w:t>
+      </w:r>
+    </w:p>
+    <w:p>
+      <w:r>
+        <w:t>3-Inner Madman: Says a quote and adds to his psychotic meter.</w:t>
       </w:r>
     </w:p>
     <w:p>
@@ -1446,15 +1668,105 @@
         <w:t>4-</w:t>
       </w:r>
       <w:r>
-        <w:t>Skeleslash: Attacks the enemy.</w:t>
-      </w:r>
-    </w:p>
-    <w:p>
-      <w:r>
-        <w:t xml:space="preserve">Cage Clan: </w:t>
-      </w:r>
-      <w:r>
-        <w:t xml:space="preserve">led by </w:t>
+        <w:t xml:space="preserve">State Titles: Bores two enemies by stating titles, they </w:t>
+      </w:r>
+      <w:r>
+        <w:t>fall asleep</w:t>
+      </w:r>
+      <w:r>
+        <w:t xml:space="preserve"> for 2 turns.</w:t>
+      </w:r>
+    </w:p>
+    <w:p/>
+    <w:p>
+      <w:pPr>
+        <w:rPr>
+          <w:u w:val="single"/>
+        </w:rPr>
+      </w:pPr>
+      <w:r>
+        <w:rPr>
+          <w:u w:val="single"/>
+        </w:rPr>
+        <w:t>Bosses:</w:t>
+      </w:r>
+    </w:p>
+    <w:p>
+      <w:r>
+        <w:t>Outlands: Lord Barrington-Fancy Psycho that gives a long speech before you fight him. Wears a suit, top hat, and rib cages. Wields a double barrel shotguns that uses skulls as ammo.</w:t>
+      </w:r>
+    </w:p>
+    <w:p>
+      <w:r>
+        <w:t xml:space="preserve">NNP: </w:t>
+      </w:r>
+      <w:proofErr w:type="spellStart"/>
+      <w:r>
+        <w:t>Paf</w:t>
+      </w:r>
+      <w:proofErr w:type="spellEnd"/>
+      <w:r>
+        <w:t xml:space="preserve"> and </w:t>
+      </w:r>
+      <w:proofErr w:type="spellStart"/>
+      <w:r>
+        <w:t>Af</w:t>
+      </w:r>
+      <w:proofErr w:type="spellEnd"/>
+      <w:r>
+        <w:t xml:space="preserve"> – mercenaries for the NCE</w:t>
+      </w:r>
+    </w:p>
+    <w:p>
+      <w:r>
+        <w:t xml:space="preserve">NCE Border: Pierre </w:t>
+      </w:r>
+      <w:proofErr w:type="spellStart"/>
+      <w:r>
+        <w:t>Hante</w:t>
+      </w:r>
+      <w:proofErr w:type="spellEnd"/>
+      <w:r>
+        <w:t>- Made of stone, was rocks that bonded to a corpse in the ocean after being exposed to radiation and force of the explosion. Makes himself giant out of surrounding rock, and nearly kill the party. Mr. Who attacks him and reduces his size to something manageable for the party while healing the party.</w:t>
+      </w:r>
+    </w:p>
+    <w:p>
+      <w:r>
+        <w:t xml:space="preserve">NCE Territory: Ty Lopez – like a centaur but with a Lamborghini, fights with books and knowledge. He was an NCE scientist that was obsessed with knowledge, so he combined his DNA with that of Ty Lopez, and augmented his body with his Lamborghini. </w:t>
+      </w:r>
+    </w:p>
+    <w:p>
+      <w:r>
+        <w:t xml:space="preserve">NCE Headquarters: Supreme High General </w:t>
+      </w:r>
+      <w:proofErr w:type="spellStart"/>
+      <w:r>
+        <w:t>Khannor</w:t>
+      </w:r>
+      <w:proofErr w:type="spellEnd"/>
+    </w:p>
+    <w:p>
+      <w:pPr>
+        <w:rPr>
+          <w:u w:val="single"/>
+        </w:rPr>
+      </w:pPr>
+      <w:r>
+        <w:rPr>
+          <w:u w:val="single"/>
+        </w:rPr>
+        <w:t>Outlands Locations:</w:t>
+      </w:r>
+    </w:p>
+    <w:p>
+      <w:r>
+        <w:t xml:space="preserve">-Camp Cage: Home of the tribe of Nicolas Cages, </w:t>
+      </w:r>
+      <w:r>
+        <w:t>led</w:t>
+      </w:r>
+      <w:r>
+        <w:t xml:space="preserve"> by </w:t>
       </w:r>
       <w:proofErr w:type="spellStart"/>
       <w:r>
@@ -1462,386 +1774,89 @@
       </w:r>
       <w:proofErr w:type="spellEnd"/>
       <w:r>
-        <w:t xml:space="preserve"> Cage the Science Mage</w:t>
-      </w:r>
-      <w:r>
-        <w:t xml:space="preserve">. Assist them in defeating their rival clan of Christopher </w:t>
-      </w:r>
-      <w:proofErr w:type="spellStart"/>
-      <w:r>
-        <w:t>Walkens</w:t>
-      </w:r>
-      <w:proofErr w:type="spellEnd"/>
-      <w:r>
-        <w:t xml:space="preserve">. </w:t>
-      </w:r>
-    </w:p>
-    <w:p>
-      <w:r>
-        <w:t>Ability:</w:t>
-      </w:r>
-    </w:p>
-    <w:p>
-      <w:r>
-        <w:t>1-</w:t>
-      </w:r>
-    </w:p>
-    <w:p>
-      <w:r>
-        <w:t>2-</w:t>
-      </w:r>
-    </w:p>
-    <w:p>
-      <w:r>
-        <w:t>3-</w:t>
-      </w:r>
-    </w:p>
-    <w:p>
-      <w:r>
-        <w:t>4-</w:t>
-      </w:r>
-    </w:p>
-    <w:p>
-      <w:r>
-        <w:t xml:space="preserve">Florida Man: leading a group of animals. </w:t>
-      </w:r>
-      <w:r>
-        <w:t>Gain access to Florida after hearing stories from a paperboy. Find Florida Man there</w:t>
-      </w:r>
-      <w:r>
-        <w:t xml:space="preserve"> and complete accompanying quests.</w:t>
-      </w:r>
-    </w:p>
-    <w:p>
-      <w:r>
-        <w:t>Ability:</w:t>
-      </w:r>
-    </w:p>
-    <w:p>
-      <w:r>
-        <w:t>1-</w:t>
-      </w:r>
-      <w:r>
-        <w:t>All The Drugs: Gains a random series of effects.</w:t>
-      </w:r>
-    </w:p>
-    <w:p>
-      <w:r>
-        <w:t>2-</w:t>
-      </w:r>
-      <w:r>
-        <w:t>DUI Squirrel: Squirrel distracts enemy and makes them attack one of their allies instead.</w:t>
-      </w:r>
-    </w:p>
-    <w:p>
-      <w:r>
-        <w:t>3-</w:t>
-      </w:r>
-      <w:r>
-        <w:t>Fish Assault: Beats enemy with a fish. Hits 2-5 times.</w:t>
-      </w:r>
-    </w:p>
-    <w:p>
-      <w:r>
-        <w:t>4-</w:t>
-      </w:r>
-      <w:r>
-        <w:t xml:space="preserve">Ticket </w:t>
-      </w:r>
-      <w:proofErr w:type="gramStart"/>
-      <w:r>
-        <w:t>To</w:t>
-      </w:r>
-      <w:proofErr w:type="gramEnd"/>
-      <w:r>
-        <w:t xml:space="preserve"> Heaven: Revives a fallen ally.</w:t>
-      </w:r>
-    </w:p>
-    <w:p>
-      <w:r>
-        <w:t>Mafia</w:t>
-      </w:r>
-      <w:r>
-        <w:t xml:space="preserve">: Led by Ninja Pimp. They are smuggling things back and forth across the NCE border, as well as ambushing NCE </w:t>
-      </w:r>
-      <w:r>
-        <w:t xml:space="preserve">patrols and convoys. </w:t>
-      </w:r>
-      <w:r>
-        <w:t>Spring his men from NCE jail to gain his support.</w:t>
-      </w:r>
-    </w:p>
-    <w:p>
-      <w:r>
-        <w:t>Ability:</w:t>
-      </w:r>
-    </w:p>
-    <w:p>
-      <w:r>
-        <w:t>1-</w:t>
-      </w:r>
-      <w:r>
-        <w:t>Stealth: Won’t be attacked by enemies for three turns.</w:t>
-      </w:r>
-      <w:r>
-        <w:t xml:space="preserve"> Has </w:t>
-      </w:r>
-      <w:proofErr w:type="spellStart"/>
-      <w:r>
-        <w:t>cooldown</w:t>
-      </w:r>
-      <w:proofErr w:type="spellEnd"/>
-      <w:r>
-        <w:t>.</w:t>
-      </w:r>
-    </w:p>
-    <w:p>
-      <w:r>
-        <w:t>2-</w:t>
-      </w:r>
-      <w:r>
-        <w:t>Backstab: Regular attack. If stealth is active deals massive damage.</w:t>
-      </w:r>
-    </w:p>
-    <w:p>
-      <w:r>
-        <w:t>3-</w:t>
-      </w:r>
-      <w:r>
-        <w:t>Counter:Attacks an enemy instead of them attacking you.</w:t>
-      </w:r>
-    </w:p>
-    <w:p>
-      <w:r>
-        <w:t>4-</w:t>
-      </w:r>
-    </w:p>
-    <w:p>
-      <w:r>
-        <w:t xml:space="preserve">Psychos: Led by Lord Barrington. </w:t>
-      </w:r>
-      <w:r>
-        <w:t>Return to the area, listen to his speech agai</w:t>
-      </w:r>
-      <w:r>
-        <w:t>n without skipping to gain his support:</w:t>
-      </w:r>
-    </w:p>
-    <w:p>
-      <w:r>
-        <w:t>Ability: When psychotic meter is filled health is resorted, gain health every turn, take reduced damage, and no reload is required. Meter gains points when someone dies (enemy or ally)</w:t>
+        <w:t xml:space="preserve"> Cage the S</w:t>
+      </w:r>
+      <w:r>
+        <w:t>cience Mage</w:t>
+      </w:r>
+    </w:p>
+    <w:p>
+      <w:r>
+        <w:t xml:space="preserve">-The Cemetery: </w:t>
+      </w:r>
+      <w:r>
+        <w:t>Has graves with the names of the developers and friends along with how they died.         Ex: Clayton Executed for too many bad jokes</w:t>
+      </w:r>
+    </w:p>
+    <w:p>
+      <w:r>
+        <w:t>-</w:t>
+      </w:r>
+      <w:r>
+        <w:t>Junkyard: Area inhabited and ruled by living trash.</w:t>
+      </w:r>
+    </w:p>
+    <w:p>
+      <w:pPr>
+        <w:rPr>
+          <w:u w:val="single"/>
+        </w:rPr>
+      </w:pPr>
+      <w:r>
+        <w:rPr>
+          <w:u w:val="single"/>
+        </w:rPr>
+        <w:t>Other Characters:</w:t>
+      </w:r>
+    </w:p>
+    <w:p/>
+    <w:p>
+      <w:pPr>
+        <w:rPr>
+          <w:u w:val="single"/>
+        </w:rPr>
+      </w:pPr>
+      <w:r>
+        <w:rPr>
+          <w:u w:val="single"/>
+        </w:rPr>
+        <w:t>Notes:</w:t>
+      </w:r>
+    </w:p>
+    <w:p>
+      <w:r>
+        <w:t>-</w:t>
+      </w:r>
+      <w:r>
+        <w:t>Philadelphia Chipotle Cream Cheese grenades</w:t>
+      </w:r>
+    </w:p>
+    <w:p>
+      <w:r>
+        <w:t>-Cult that worships Indiana Jones: the only thing that survived after the catastrophe in India was a single copy of Indiana Jones and the Temple of Doom. They now worship it as there holy script and make sacrifices.</w:t>
+      </w:r>
+    </w:p>
+    <w:p>
+      <w:r>
+        <w:t xml:space="preserve">-Skelekingdom: area ruled by the </w:t>
+      </w:r>
+      <w:proofErr w:type="spellStart"/>
+      <w:r>
+        <w:t>Skeleking</w:t>
+      </w:r>
+      <w:proofErr w:type="spellEnd"/>
+      <w:r>
+        <w:t xml:space="preserve"> (Morgan Freeman?) in present day Argentina. Inhabited by skeletons</w:t>
       </w:r>
     </w:p>
     <w:p>
       <w:r>
         <w:lastRenderedPageBreak/>
-        <w:t>1-Skull Shot: Fires his shotgun for massive damage. Requires reload after.</w:t>
-      </w:r>
-    </w:p>
-    <w:p>
-      <w:r>
-        <w:t>2-Reload: Reloads shotgun.</w:t>
-      </w:r>
-    </w:p>
-    <w:p>
-      <w:r>
-        <w:t>3-Inner Madman: Says a quote and adds to his psychotic meter.</w:t>
-      </w:r>
-    </w:p>
-    <w:p>
-      <w:r>
-        <w:t>4-</w:t>
-      </w:r>
-      <w:r>
-        <w:t xml:space="preserve">State Titles: Bores two enemies by stating titles, they </w:t>
-      </w:r>
-      <w:r>
-        <w:t>fall asleep</w:t>
-      </w:r>
-      <w:r>
-        <w:t xml:space="preserve"> for 2 turns.</w:t>
-      </w:r>
-    </w:p>
-    <w:p/>
-    <w:p>
-      <w:pPr>
-        <w:rPr>
-          <w:u w:val="single"/>
-        </w:rPr>
-      </w:pPr>
-      <w:r>
-        <w:rPr>
-          <w:u w:val="single"/>
-        </w:rPr>
-        <w:t>Bosses:</w:t>
-      </w:r>
-    </w:p>
-    <w:p>
-      <w:r>
-        <w:t>Outlands: Lord Barrington-Fancy Psycho that gives a long speech before you fight him. Wears a suit, top hat, and rib cages. Wields a double barrel shotguns that uses skulls as ammo.</w:t>
-      </w:r>
-    </w:p>
-    <w:p>
-      <w:r>
-        <w:t xml:space="preserve">NNP: </w:t>
-      </w:r>
-      <w:proofErr w:type="spellStart"/>
-      <w:r>
-        <w:t>Paf</w:t>
-      </w:r>
-      <w:proofErr w:type="spellEnd"/>
-      <w:r>
-        <w:t xml:space="preserve"> and </w:t>
-      </w:r>
-      <w:proofErr w:type="spellStart"/>
-      <w:r>
-        <w:t>Af</w:t>
-      </w:r>
-      <w:proofErr w:type="spellEnd"/>
-      <w:r>
-        <w:t xml:space="preserve"> – mercenaries for the NCE</w:t>
-      </w:r>
-    </w:p>
-    <w:p>
-      <w:r>
-        <w:t xml:space="preserve">NCE Border: Pierre </w:t>
-      </w:r>
-      <w:proofErr w:type="spellStart"/>
-      <w:r>
-        <w:t>Hante</w:t>
-      </w:r>
-      <w:proofErr w:type="spellEnd"/>
-      <w:r>
-        <w:t>- Made of stone, was rocks that bonded to a corpse in the ocean after being exposed to radiation and force of the explosion. Makes himself giant out of surrounding rock, and nearly kill the party. Mr. Who attacks him and reduces his size to something manageable for the party while healing the party.</w:t>
-      </w:r>
-    </w:p>
-    <w:p>
-      <w:r>
-        <w:t xml:space="preserve">NCE Territory: Ty Lopez – like a centaur but with a Lamborghini, fights with books and knowledge. He was an NCE scientist that was obsessed with knowledge, so he combined his DNA with that of Ty Lopez, and augmented his body with his Lamborghini. </w:t>
-      </w:r>
-    </w:p>
-    <w:p>
-      <w:r>
-        <w:t xml:space="preserve">NCE Headquarters: Supreme High General </w:t>
-      </w:r>
-      <w:proofErr w:type="spellStart"/>
-      <w:r>
-        <w:t>Khannor</w:t>
-      </w:r>
-      <w:proofErr w:type="spellEnd"/>
-    </w:p>
-    <w:p>
-      <w:pPr>
-        <w:rPr>
-          <w:u w:val="single"/>
-        </w:rPr>
-      </w:pPr>
-      <w:r>
-        <w:rPr>
-          <w:u w:val="single"/>
-        </w:rPr>
-        <w:t>Outlands Locations:</w:t>
-      </w:r>
-    </w:p>
-    <w:p>
-      <w:r>
-        <w:t xml:space="preserve">-Camp Cage: Home of the tribe of Nicolas Cages, </w:t>
-      </w:r>
-      <w:r>
-        <w:t>led</w:t>
-      </w:r>
-      <w:r>
-        <w:t xml:space="preserve"> by </w:t>
-      </w:r>
-      <w:proofErr w:type="spellStart"/>
-      <w:r>
-        <w:t>Nic</w:t>
-      </w:r>
-      <w:proofErr w:type="spellEnd"/>
-      <w:r>
-        <w:t xml:space="preserve"> Cage the S</w:t>
-      </w:r>
-      <w:r>
-        <w:t>cience Mage</w:t>
-      </w:r>
-    </w:p>
-    <w:p>
-      <w:r>
-        <w:t xml:space="preserve">-The Cemetery: </w:t>
-      </w:r>
-      <w:r>
-        <w:t>Has graves with the names of the developers and friends along with how they died.         Ex: Clayton Executed for too many bad jokes</w:t>
-      </w:r>
-    </w:p>
-    <w:p>
-      <w:r>
-        <w:t>-</w:t>
-      </w:r>
-      <w:r>
-        <w:t>Junkyard: Area inhabited and ruled by living trash.</w:t>
-      </w:r>
-    </w:p>
-    <w:p>
-      <w:pPr>
-        <w:rPr>
-          <w:u w:val="single"/>
-        </w:rPr>
-      </w:pPr>
-      <w:r>
-        <w:rPr>
-          <w:u w:val="single"/>
-        </w:rPr>
-        <w:t>Other Characters:</w:t>
-      </w:r>
-    </w:p>
-    <w:p/>
-    <w:p>
-      <w:pPr>
-        <w:rPr>
-          <w:u w:val="single"/>
-        </w:rPr>
-      </w:pPr>
-      <w:r>
-        <w:rPr>
-          <w:u w:val="single"/>
-        </w:rPr>
-        <w:t>Notes:</w:t>
-      </w:r>
-    </w:p>
-    <w:p>
-      <w:r>
-        <w:t>-</w:t>
-      </w:r>
-      <w:r>
-        <w:t>Philadelphia Chipotle Cream Cheese grenades</w:t>
-      </w:r>
-    </w:p>
-    <w:p>
-      <w:r>
-        <w:t>-Cult that worships Indiana Jones: the only thing that survived after the catastrophe in India was a single copy of Indiana Jones and the Temple of Doom. They now worship it as there holy script and make sacrifices.</w:t>
-      </w:r>
-    </w:p>
-    <w:p>
-      <w:r>
-        <w:t xml:space="preserve">-Skelekingdom: area ruled by the </w:t>
-      </w:r>
-      <w:proofErr w:type="spellStart"/>
-      <w:r>
-        <w:t>Skeleking</w:t>
-      </w:r>
-      <w:proofErr w:type="spellEnd"/>
-      <w:r>
-        <w:t xml:space="preserve"> (Morgan Freeman?) in present day Argentina. Inhabited by skeletons</w:t>
-      </w:r>
-    </w:p>
-    <w:p>
-      <w:r>
         <w:t>-Europe is inhabited entirely by bandits, thugs, and looters</w:t>
       </w:r>
     </w:p>
     <w:p>
       <w:r>
-        <w:lastRenderedPageBreak/>
         <w:t>-Many islands were wiped completely off the map such as Japan</w:t>
       </w:r>
     </w:p>
@@ -2066,12 +2081,12 @@
     </w:p>
     <w:p>
       <w:r>
+        <w:lastRenderedPageBreak/>
         <w:t>FOR GLORY!!</w:t>
       </w:r>
     </w:p>
     <w:p>
       <w:r>
-        <w:lastRenderedPageBreak/>
         <w:t>How dare you defy the empire!</w:t>
       </w:r>
     </w:p>
@@ -3410,7 +3425,7 @@
 </file>
 
 <file path=customXml/itemProps1.xml><?xml version="1.0" encoding="utf-8"?>
-<ds:datastoreItem xmlns:ds="http://schemas.openxmlformats.org/officeDocument/2006/customXml" ds:itemID="{6DDC02A2-FA03-4D10-8072-9D5EC439DC4D}">
+<ds:datastoreItem xmlns:ds="http://schemas.openxmlformats.org/officeDocument/2006/customXml" ds:itemID="{DE932221-31E1-4DB1-A356-B1366CE3443B}">
   <ds:schemaRefs>
     <ds:schemaRef ds:uri="http://schemas.openxmlformats.org/officeDocument/2006/bibliography"/>
   </ds:schemaRefs>

</xml_diff>

<commit_message>
RPG edited ( Only Dr. Domo)
</commit_message>
<xml_diff>
--- a/RPG.docx
+++ b/RPG.docx
@@ -96,6 +96,9 @@
       <w:r>
         <w:t xml:space="preserve"> *100 years old*</w:t>
       </w:r>
+      <w:r>
+        <w:t xml:space="preserve"> (NEEDS EDITED ABILITES)</w:t>
+      </w:r>
     </w:p>
     <w:p>
       <w:r>
@@ -179,6 +182,12 @@
       <w:r>
         <w:t xml:space="preserve"> – Marksman *unknown*</w:t>
       </w:r>
+      <w:r>
+        <w:t xml:space="preserve"> </w:t>
+      </w:r>
+      <w:r>
+        <w:t>(NEEDS EDITED ABILITES)</w:t>
+      </w:r>
     </w:p>
     <w:p>
       <w:r>
@@ -211,7 +220,13 @@
         <w:t xml:space="preserve"> we know is that he</w:t>
       </w:r>
       <w:r>
-        <w:t xml:space="preserve"> is not of the world as he is able to wander </w:t>
+        <w:t xml:space="preserve"> is not of the world as he is able to wander</w:t>
+      </w:r>
+      <w:r>
+        <w:t xml:space="preserve"> the</w:t>
+      </w:r>
+      <w:r>
+        <w:t xml:space="preserve"> </w:t>
       </w:r>
       <w:proofErr w:type="spellStart"/>
       <w:r>
@@ -458,6 +473,9 @@
         <w:t>Baguettopath</w:t>
       </w:r>
       <w:proofErr w:type="spellEnd"/>
+      <w:r>
+        <w:t xml:space="preserve"> </w:t>
+      </w:r>
     </w:p>
     <w:p>
       <w:r>
@@ -580,6 +598,12 @@
       </w:r>
       <w:r>
         <w:t xml:space="preserve"> – skeleton cyborg – Necromancer</w:t>
+      </w:r>
+      <w:r>
+        <w:t xml:space="preserve"> </w:t>
+      </w:r>
+      <w:r>
+        <w:t>(NEEDS EDITED ABILITES)</w:t>
       </w:r>
     </w:p>
     <w:p>
@@ -715,6 +739,12 @@
       <w:r>
         <w:t xml:space="preserve"> *around 30-35, ages slower*</w:t>
       </w:r>
+      <w:r>
+        <w:t xml:space="preserve"> </w:t>
+      </w:r>
+      <w:r>
+        <w:t>(NEEDS EDITED ABILITES)</w:t>
+      </w:r>
     </w:p>
     <w:p>
       <w:r>
@@ -740,6 +770,7 @@
         <w:rPr>
           <w:u w:val="single"/>
         </w:rPr>
+        <w:lastRenderedPageBreak/>
         <w:t>Attack:</w:t>
       </w:r>
       <w:r>
@@ -754,7 +785,6 @@
     </w:p>
     <w:p>
       <w:r>
-        <w:lastRenderedPageBreak/>
         <w:t>4-</w:t>
       </w:r>
       <w:r>
@@ -816,6 +846,18 @@
       <w:r>
         <w:t>:   Class: Support</w:t>
       </w:r>
+      <w:r>
+        <w:t xml:space="preserve"> </w:t>
+      </w:r>
+      <w:r>
+        <w:t>(NEEDS</w:t>
+      </w:r>
+      <w:r>
+        <w:t xml:space="preserve"> ONLY ONE EDITED ABILITY</w:t>
+      </w:r>
+      <w:r>
+        <w:t>)</w:t>
+      </w:r>
     </w:p>
     <w:p>
       <w:pPr>
@@ -832,6 +874,8 @@
       <w:r>
         <w:t xml:space="preserve"> resistance</w:t>
       </w:r>
+      <w:bookmarkStart w:id="0" w:name="_GoBack"/>
+      <w:bookmarkEnd w:id="0"/>
     </w:p>
     <w:p>
       <w:pPr>
@@ -839,6 +883,23 @@
       </w:pPr>
       <w:r>
         <w:t>Abilities:</w:t>
+      </w:r>
+    </w:p>
+    <w:p>
+      <w:pPr>
+        <w:spacing w:line="240" w:lineRule="auto"/>
+      </w:pPr>
+      <w:r>
+        <w:tab/>
+      </w:r>
+      <w:r>
+        <w:rPr>
+          <w:b/>
+        </w:rPr>
+        <w:t>Auto-attack</w:t>
+      </w:r>
+      <w:r>
+        <w:t>: Stabs an enemy with an enemy that makes them bleed for 2 turns (DOES NOT STACK)</w:t>
       </w:r>
     </w:p>
     <w:p>
@@ -860,16 +921,22 @@
         <w:rPr>
           <w:b/>
         </w:rPr>
+        <w:t xml:space="preserve"> (3 turn cool down)</w:t>
+      </w:r>
+      <w:r>
+        <w:rPr>
+          <w:b/>
+        </w:rPr>
         <w:t xml:space="preserve"> </w:t>
       </w:r>
       <w:r>
-        <w:t xml:space="preserve">- Cuts all enemies in a small radius with his </w:t>
-      </w:r>
-      <w:r>
-        <w:t>bone saw</w:t>
-      </w:r>
-      <w:r>
-        <w:t xml:space="preserve">. The more </w:t>
+        <w:t>–</w:t>
+      </w:r>
+      <w:r>
+        <w:t xml:space="preserve"> </w:t>
+      </w:r>
+      <w:r>
+        <w:t xml:space="preserve">Gives an ally a 50% chance to deal double </w:t>
       </w:r>
       <w:proofErr w:type="spellStart"/>
       <w:r>
@@ -877,7 +944,7 @@
       </w:r>
       <w:proofErr w:type="spellEnd"/>
       <w:r>
-        <w:t xml:space="preserve"> the enemies took last the more </w:t>
+        <w:t xml:space="preserve"> and a 50% chance to deal no </w:t>
       </w:r>
       <w:proofErr w:type="spellStart"/>
       <w:r>
@@ -885,7 +952,7 @@
       </w:r>
       <w:proofErr w:type="spellEnd"/>
       <w:r>
-        <w:t xml:space="preserve"> this deals.</w:t>
+        <w:t>.</w:t>
       </w:r>
     </w:p>
     <w:p>
@@ -909,10 +976,19 @@
         <w:rPr>
           <w:b/>
         </w:rPr>
+        <w:t xml:space="preserve"> (can only be used a certain amount of times during each battle)</w:t>
+      </w:r>
+      <w:r>
+        <w:rPr>
+          <w:b/>
+        </w:rPr>
         <w:t xml:space="preserve"> </w:t>
       </w:r>
       <w:r>
-        <w:t xml:space="preserve">- Heals an ally for _ amount of health. Heals for _ amount more the more </w:t>
+        <w:t>- Heals an ally for</w:t>
+      </w:r>
+      <w:r>
+        <w:t xml:space="preserve"> _ amount of health. Heals for 25% of the </w:t>
       </w:r>
       <w:proofErr w:type="spellStart"/>
       <w:r>
@@ -920,7 +996,27 @@
       </w:r>
       <w:proofErr w:type="spellEnd"/>
       <w:r>
-        <w:t xml:space="preserve"> they took last turn</w:t>
+        <w:t xml:space="preserve"> taken (only to </w:t>
+      </w:r>
+      <w:proofErr w:type="spellStart"/>
+      <w:r>
+        <w:t>allie</w:t>
+      </w:r>
+      <w:proofErr w:type="spellEnd"/>
+      <w:r>
+        <w:t xml:space="preserve">) </w:t>
+      </w:r>
+      <w:r>
+        <w:t>last turn</w:t>
+      </w:r>
+      <w:r>
+        <w:t xml:space="preserve"> overtime</w:t>
+      </w:r>
+      <w:r>
+        <w:t>.</w:t>
+      </w:r>
+      <w:r>
+        <w:t xml:space="preserve"> </w:t>
       </w:r>
     </w:p>
     <w:p>
@@ -932,29 +1028,6 @@
         </w:numPr>
         <w:spacing w:line="240" w:lineRule="auto"/>
       </w:pPr>
-      <w:proofErr w:type="spellStart"/>
-      <w:r>
-        <w:rPr>
-          <w:b/>
-        </w:rPr>
-        <w:t>Sheild</w:t>
-      </w:r>
-      <w:proofErr w:type="spellEnd"/>
-      <w:r>
-        <w:rPr>
-          <w:b/>
-        </w:rPr>
-        <w:t xml:space="preserve"> up</w:t>
-      </w:r>
-      <w:r>
-        <w:rPr>
-          <w:b/>
-        </w:rPr>
-        <w:t xml:space="preserve"> </w:t>
-      </w:r>
-      <w:r>
-        <w:t>- Gives an ally a shield worth 20% of their health. Goes on cool down for two turns</w:t>
-      </w:r>
     </w:p>
     <w:p>
       <w:pPr>
@@ -969,34 +1042,24 @@
         <w:rPr>
           <w:b/>
         </w:rPr>
-        <w:t>Clear!</w:t>
-      </w:r>
-      <w:r>
-        <w:t xml:space="preserve"> </w:t>
-      </w:r>
-      <w:r>
-        <w:t>- Has a 50% chance to revive all</w:t>
-      </w:r>
-      <w:r>
-        <w:t xml:space="preserve"> allies. Goes on cool down for 10</w:t>
-      </w:r>
-      <w:r>
-        <w:t xml:space="preserve"> turns</w:t>
-      </w:r>
-      <w:r>
-        <w:t xml:space="preserve"> if allies are revived</w:t>
-      </w:r>
-      <w:r>
-        <w:t>.</w:t>
-      </w:r>
-      <w:r>
-        <w:t xml:space="preserve"> If no one is revived, then goes on 5 turn cool down.</w:t>
-      </w:r>
-      <w:bookmarkStart w:id="0" w:name="_GoBack"/>
-      <w:bookmarkEnd w:id="0"/>
-    </w:p>
-    <w:p>
-      <w:pPr>
+        <w:t>Shit… I might be high</w:t>
+      </w:r>
+      <w:r>
+        <w:t xml:space="preserve">: Has a 50% chance to make </w:t>
+      </w:r>
+      <w:r>
+        <w:t>an ally immune to crowd control for 2 turns. Also has 50% chance to stun an ally for 2 turns.</w:t>
+      </w:r>
+    </w:p>
+    <w:p>
+      <w:pPr>
+        <w:pStyle w:val="ListParagraph"/>
+        <w:spacing w:line="240" w:lineRule="auto"/>
+      </w:pPr>
+    </w:p>
+    <w:p>
+      <w:pPr>
+        <w:pStyle w:val="ListParagraph"/>
         <w:spacing w:line="240" w:lineRule="auto"/>
       </w:pPr>
       <w:r>
@@ -1094,7 +1157,11 @@
         <w:t xml:space="preserve"> right</w:t>
       </w:r>
       <w:r>
-        <w:t xml:space="preserve"> leg and the second slits your throat, you hear “Why did you do that we should have made him suffer” a gunshot then </w:t>
+        <w:t xml:space="preserve"> leg and the second </w:t>
+      </w:r>
+      <w:r>
+        <w:lastRenderedPageBreak/>
+        <w:t xml:space="preserve">slits your throat, you hear “Why did you do that we should have made him suffer” a gunshot then </w:t>
       </w:r>
       <w:proofErr w:type="gramStart"/>
       <w:r>
@@ -1122,114 +1189,579 @@
         <w:t>) you awaken in a strange lab (don’t show body of sprite only the head</w:t>
       </w:r>
       <w:r>
-        <w:t xml:space="preserve">) you look down at your body (show </w:t>
-      </w:r>
+        <w:t>) you look down at your body (show rest of the sprite now)</w:t>
+      </w:r>
+      <w:r>
+        <w:t xml:space="preserve"> and notice that from your elbow down is a basic robotic arm with nothing on it, then you notice your right leg is completely gone, and just like your arm there is a basic robotic leg. You hear the bone clattering again and in walks in some sort of cyborg skeleton, “Dammit this stupid dwarf is not dead”, you say “excuse me?” He says “Allow me to introduce myself, I am Sir Rib Marrow, I was scavenging</w:t>
+      </w:r>
+      <w:r>
+        <w:t xml:space="preserve"> for bodies in</w:t>
+      </w:r>
+      <w:r>
+        <w:t xml:space="preserve"> the wastelands near the border of the Empire</w:t>
+      </w:r>
+      <w:r>
+        <w:t xml:space="preserve"> to practice my art on, and that is when I found you, and one other body of a New Canadian soldier, did you kill him?” you think for a moment and ponder the thought of a New Canadian soldier being killed</w:t>
+      </w:r>
+    </w:p>
+    <w:p/>
+    <w:p>
+      <w:r>
+        <w:t xml:space="preserve">Bjorn heads out </w:t>
+      </w:r>
+      <w:r>
+        <w:t>from his cave</w:t>
+      </w:r>
+      <w:r>
+        <w:t xml:space="preserve"> into th</w:t>
+      </w:r>
+      <w:r>
+        <w:t xml:space="preserve">e wasteland in order to defeat the NCE. </w:t>
+      </w:r>
+      <w:r>
+        <w:t>He meets The Mouse, who is fighting a</w:t>
+      </w:r>
+      <w:r>
+        <w:t>n</w:t>
+      </w:r>
+      <w:r>
+        <w:t xml:space="preserve"> AAAGK.</w:t>
+      </w:r>
+      <w:r>
+        <w:t xml:space="preserve"> Bjorn saves him and learns to fight in the process. </w:t>
+      </w:r>
+      <w:r>
+        <w:t>The Mouse follows Bjorn</w:t>
+      </w:r>
+      <w:r>
+        <w:t xml:space="preserve"> on his journey</w:t>
+      </w:r>
+      <w:r>
+        <w:t xml:space="preserve">. </w:t>
+      </w:r>
+      <w:r>
+        <w:t>They travel</w:t>
+      </w:r>
+      <w:r>
+        <w:t xml:space="preserve"> towards New </w:t>
+      </w:r>
+      <w:r>
+        <w:t xml:space="preserve">Neo Philadelphia. They come across a Skeleton surrounded by NCE forces and the bones of fallen comrades. They help him, and he says he is the last survivor of an assault team </w:t>
+      </w:r>
+      <w:r>
+        <w:t>from the Skelekingdom. They were going to attack t</w:t>
+      </w:r>
+      <w:r>
+        <w:t>he NCE, but the NCE patrol</w:t>
+      </w:r>
+      <w:r>
+        <w:t xml:space="preserve"> found him first</w:t>
+      </w:r>
+      <w:r>
+        <w:t xml:space="preserve"> and shot down his team’s </w:t>
+      </w:r>
+      <w:proofErr w:type="spellStart"/>
+      <w:r>
+        <w:t>Skelecopter</w:t>
+      </w:r>
+      <w:proofErr w:type="spellEnd"/>
+      <w:r>
+        <w:t>. (He blames the failure on a lack of calcium)</w:t>
+      </w:r>
+      <w:r>
+        <w:t>. He joins the group to finish his job and for vengeance.</w:t>
+      </w:r>
+      <w:r>
+        <w:t xml:space="preserve"> </w:t>
+      </w:r>
+      <w:proofErr w:type="spellStart"/>
+      <w:r>
+        <w:t>Isoroku</w:t>
+      </w:r>
+      <w:proofErr w:type="spellEnd"/>
+      <w:r>
+        <w:t xml:space="preserve"> attacks the group, then stops after a second. He has mistaken one of them for someone he has been hunting. He finds out that the person now works for the NCE, and the group is going there to defeat them. He joins them. </w:t>
+      </w:r>
+      <w:r>
+        <w:t xml:space="preserve">They journey through the </w:t>
+      </w:r>
+      <w:r>
+        <w:t>wastes towards N</w:t>
+      </w:r>
+      <w:r>
+        <w:t>NP. When they get there they find the city under siege from NCE forces. They help free the city by defeating NCE forces</w:t>
+      </w:r>
+      <w:r>
+        <w:t xml:space="preserve"> and their leader, </w:t>
+      </w:r>
+      <w:proofErr w:type="spellStart"/>
+      <w:r>
+        <w:t>Paf</w:t>
+      </w:r>
+      <w:proofErr w:type="spellEnd"/>
+      <w:r>
+        <w:t xml:space="preserve"> n </w:t>
+      </w:r>
+      <w:proofErr w:type="spellStart"/>
+      <w:r>
+        <w:t>Af</w:t>
+      </w:r>
+      <w:proofErr w:type="spellEnd"/>
+      <w:r>
+        <w:t>. T</w:t>
+      </w:r>
+      <w:r>
+        <w:t>hey see the power of Mr. Who as he saves the city from a nuke, which are in short supply. Mr. Who praises them for their efforts, and helps prepare them for their journey into NCE territory.</w:t>
+      </w:r>
+    </w:p>
+    <w:p>
+      <w:r>
+        <w:t>The group travels through</w:t>
+      </w:r>
+      <w:r>
+        <w:t xml:space="preserve"> more outlands until the</w:t>
+      </w:r>
+      <w:r>
+        <w:t>y reach the guarded NCE Border.</w:t>
+      </w:r>
+      <w:r>
+        <w:t xml:space="preserve"> They attempt to sneak past, but are found out. They must then defeat *NCE GUARD* in order to pass. After they get past the border they enter the section of the outlands</w:t>
+      </w:r>
+      <w:r>
+        <w:t xml:space="preserve"> controlled by the NCE.</w:t>
+      </w:r>
+      <w:r>
+        <w:t xml:space="preserve"> They head towards the NCE headquarters, fighting monsters and NCE patrols.</w:t>
+      </w:r>
+      <w:r>
+        <w:t xml:space="preserve"> They reach the headquarters, but are quickly surrounded. They fight four very powerful NCE units and are about to lose. Then, </w:t>
+      </w:r>
+      <w:proofErr w:type="spellStart"/>
+      <w:r>
+        <w:t>Mr</w:t>
+      </w:r>
+      <w:proofErr w:type="spellEnd"/>
+      <w:r>
+        <w:t xml:space="preserve"> Who</w:t>
+      </w:r>
+      <w:r>
+        <w:t xml:space="preserve"> destroys the NCE forces that you were fighting</w:t>
+      </w:r>
+      <w:r>
+        <w:t xml:space="preserve"> and heals you. One by one, all the forces you have gained throughout your journey appear.</w:t>
+      </w:r>
+      <w:r>
+        <w:t xml:space="preserve"> </w:t>
+      </w:r>
+      <w:r>
+        <w:t>You pick a party of four leaders (or less if you have less, the remainder are filled with weak generic NNNP soldiers) to fight four very powerful NCE units.</w:t>
+      </w:r>
+    </w:p>
+    <w:p>
+      <w:pPr>
+        <w:rPr>
+          <w:u w:val="single"/>
+        </w:rPr>
+      </w:pPr>
+      <w:r>
+        <w:rPr>
+          <w:u w:val="single"/>
+        </w:rPr>
+        <w:t>Ally Forces</w:t>
+      </w:r>
+      <w:r>
+        <w:rPr>
+          <w:u w:val="single"/>
+        </w:rPr>
+        <w:t>:</w:t>
+      </w:r>
+    </w:p>
+    <w:p>
+      <w:r>
+        <w:t>NNP Resistance: Led by Mr. Who. Gained by default.</w:t>
+      </w:r>
+    </w:p>
+    <w:p>
+      <w:r>
+        <w:t>Ability:</w:t>
+      </w:r>
+      <w:r>
+        <w:t xml:space="preserve"> Allies take reduced damage.</w:t>
+      </w:r>
+    </w:p>
+    <w:p>
+      <w:r>
+        <w:t>1-</w:t>
+      </w:r>
+      <w:r>
+        <w:t xml:space="preserve">Stops his team from taking damage for the turn. Has priority. Has a </w:t>
+      </w:r>
+      <w:proofErr w:type="spellStart"/>
+      <w:r>
+        <w:t>cooldown</w:t>
+      </w:r>
+      <w:proofErr w:type="spellEnd"/>
+      <w:r>
+        <w:t>.</w:t>
+      </w:r>
+    </w:p>
+    <w:p>
+      <w:r>
+        <w:t>2-</w:t>
+      </w:r>
+      <w:r>
+        <w:t xml:space="preserve">Heals all teammates. Has a </w:t>
+      </w:r>
+      <w:proofErr w:type="spellStart"/>
+      <w:r>
+        <w:t>cooldown</w:t>
+      </w:r>
+      <w:proofErr w:type="spellEnd"/>
+      <w:r>
+        <w:t>.</w:t>
+      </w:r>
+    </w:p>
+    <w:p>
+      <w:r>
+        <w:t>3-</w:t>
+      </w:r>
+      <w:r>
+        <w:t>Attacks all enemies with energy.</w:t>
+      </w:r>
+    </w:p>
+    <w:p>
       <w:r>
         <w:lastRenderedPageBreak/>
-        <w:t>rest of the sprite now)</w:t>
-      </w:r>
-      <w:r>
-        <w:t xml:space="preserve"> and notice that from your elbow down is a basic robotic arm with nothing on it, then you notice your right leg is completely gone, and just like your arm there is a basic robotic leg. You hear the bone clattering again and in walks in some sort of cyborg skeleton, “Dammit this stupid dwarf is not dead”, you say “excuse me?” He says “Allow me to introduce myself, I am Sir Rib Marrow, I was scavenging</w:t>
-      </w:r>
-      <w:r>
-        <w:t xml:space="preserve"> for bodies in</w:t>
-      </w:r>
-      <w:r>
-        <w:t xml:space="preserve"> the wastelands near the border of the Empire</w:t>
-      </w:r>
-      <w:r>
-        <w:t xml:space="preserve"> to practice my art on, and that is when I found you, and one other body of a New Canadian soldier, did you kill him?” you think for a moment and ponder the thought of a New Canadian soldier being killed</w:t>
+        <w:t>4-</w:t>
+      </w:r>
+    </w:p>
+    <w:p>
+      <w:r>
+        <w:t>Skelekingdom</w:t>
+      </w:r>
+      <w:r>
+        <w:t xml:space="preserve"> Army</w:t>
+      </w:r>
+      <w:r>
+        <w:t xml:space="preserve">: Led by </w:t>
+      </w:r>
+      <w:proofErr w:type="spellStart"/>
+      <w:r>
+        <w:t>SkeleGeneral</w:t>
+      </w:r>
+      <w:proofErr w:type="spellEnd"/>
+      <w:r>
+        <w:t xml:space="preserve"> </w:t>
+      </w:r>
+      <w:proofErr w:type="spellStart"/>
+      <w:r>
+        <w:t>Funnybone</w:t>
+      </w:r>
+      <w:proofErr w:type="spellEnd"/>
+      <w:r>
+        <w:t xml:space="preserve">. Help Sir Marrow to rebuild the </w:t>
+      </w:r>
+      <w:proofErr w:type="spellStart"/>
+      <w:r>
+        <w:t>Skelecopter</w:t>
+      </w:r>
+      <w:proofErr w:type="spellEnd"/>
+      <w:r>
+        <w:t xml:space="preserve"> and to avenge his comrades. He will resurrect one of his troops, and th</w:t>
+      </w:r>
+      <w:r>
+        <w:t>ey will return the Skelekingdom bearing news.</w:t>
+      </w:r>
+    </w:p>
+    <w:p>
+      <w:r>
+        <w:t>Ability:</w:t>
+      </w:r>
+      <w:r>
+        <w:t xml:space="preserve"> Gains a </w:t>
+      </w:r>
+      <w:proofErr w:type="spellStart"/>
+      <w:r>
+        <w:t>Skeleshield</w:t>
+      </w:r>
+      <w:proofErr w:type="spellEnd"/>
+      <w:r>
+        <w:t xml:space="preserve"> every 3 turns.</w:t>
+      </w:r>
+    </w:p>
+    <w:p>
+      <w:r>
+        <w:t>1-</w:t>
+      </w:r>
+      <w:r>
+        <w:t>Skelesoldier</w:t>
+      </w:r>
+      <w:r>
+        <w:t>: Summons a skeleton that attacks an enemy every turn for 5 turns. Only one at a time.</w:t>
+      </w:r>
+    </w:p>
+    <w:p>
+      <w:r>
+        <w:t>2-</w:t>
+      </w:r>
+      <w:r>
+        <w:t>Increase Calcium: Gives him reduced damage and healing over time for 5 turns</w:t>
+      </w:r>
+    </w:p>
+    <w:p>
+      <w:r>
+        <w:t>3-</w:t>
+      </w:r>
+      <w:r>
+        <w:t>Air Support:</w:t>
+      </w:r>
+      <w:r>
+        <w:t xml:space="preserve"> After 3 turns an enemy takes massive damage. Can’t use again until finished.</w:t>
+      </w:r>
+    </w:p>
+    <w:p>
+      <w:r>
+        <w:t>4-</w:t>
+      </w:r>
+      <w:r>
+        <w:t>Skeleslash: Attacks the enemy.</w:t>
+      </w:r>
+    </w:p>
+    <w:p>
+      <w:r>
+        <w:t xml:space="preserve">Cage Clan: </w:t>
+      </w:r>
+      <w:r>
+        <w:t xml:space="preserve">led by </w:t>
+      </w:r>
+      <w:proofErr w:type="spellStart"/>
+      <w:r>
+        <w:t>Nic</w:t>
+      </w:r>
+      <w:proofErr w:type="spellEnd"/>
+      <w:r>
+        <w:t xml:space="preserve"> Cage the Science Mage</w:t>
+      </w:r>
+      <w:r>
+        <w:t xml:space="preserve">. Assist them in defeating their rival clan of Christopher </w:t>
+      </w:r>
+      <w:proofErr w:type="spellStart"/>
+      <w:r>
+        <w:t>Walkens</w:t>
+      </w:r>
+      <w:proofErr w:type="spellEnd"/>
+      <w:r>
+        <w:t xml:space="preserve">. </w:t>
+      </w:r>
+    </w:p>
+    <w:p>
+      <w:r>
+        <w:t>Ability:</w:t>
+      </w:r>
+    </w:p>
+    <w:p>
+      <w:r>
+        <w:t>1-</w:t>
+      </w:r>
+    </w:p>
+    <w:p>
+      <w:r>
+        <w:t>2-</w:t>
+      </w:r>
+    </w:p>
+    <w:p>
+      <w:r>
+        <w:t>3-</w:t>
+      </w:r>
+    </w:p>
+    <w:p>
+      <w:r>
+        <w:t>4-</w:t>
+      </w:r>
+    </w:p>
+    <w:p>
+      <w:r>
+        <w:t xml:space="preserve">Florida Man: leading a group of animals. </w:t>
+      </w:r>
+      <w:r>
+        <w:t>Gain access to Florida after hearing stories from a paperboy. Find Florida Man there</w:t>
+      </w:r>
+      <w:r>
+        <w:t xml:space="preserve"> and complete accompanying quests.</w:t>
+      </w:r>
+    </w:p>
+    <w:p>
+      <w:r>
+        <w:t>Ability:</w:t>
+      </w:r>
+    </w:p>
+    <w:p>
+      <w:r>
+        <w:t>1-</w:t>
+      </w:r>
+      <w:r>
+        <w:t>All The Drugs: Gains a random series of effects.</w:t>
+      </w:r>
+    </w:p>
+    <w:p>
+      <w:r>
+        <w:t>2-</w:t>
+      </w:r>
+      <w:r>
+        <w:t>DUI Squirrel: Squirrel distracts enemy and makes them attack one of their allies instead.</w:t>
+      </w:r>
+    </w:p>
+    <w:p>
+      <w:r>
+        <w:t>3-</w:t>
+      </w:r>
+      <w:r>
+        <w:t>Fish Assault: Beats enemy with a fish. Hits 2-5 times.</w:t>
+      </w:r>
+    </w:p>
+    <w:p>
+      <w:r>
+        <w:t>4-</w:t>
+      </w:r>
+      <w:r>
+        <w:t xml:space="preserve">Ticket </w:t>
+      </w:r>
+      <w:proofErr w:type="gramStart"/>
+      <w:r>
+        <w:t>To</w:t>
+      </w:r>
+      <w:proofErr w:type="gramEnd"/>
+      <w:r>
+        <w:t xml:space="preserve"> Heaven: Revives a fallen ally.</w:t>
+      </w:r>
+    </w:p>
+    <w:p>
+      <w:r>
+        <w:t>Mafia</w:t>
+      </w:r>
+      <w:r>
+        <w:t xml:space="preserve">: Led by Ninja Pimp. They are smuggling things back and forth across the NCE border, as well as ambushing NCE </w:t>
+      </w:r>
+      <w:r>
+        <w:t xml:space="preserve">patrols and convoys. </w:t>
+      </w:r>
+      <w:r>
+        <w:t>Spring his men from NCE jail to gain his support.</w:t>
+      </w:r>
+    </w:p>
+    <w:p>
+      <w:r>
+        <w:t>Ability:</w:t>
+      </w:r>
+    </w:p>
+    <w:p>
+      <w:r>
+        <w:t>1-</w:t>
+      </w:r>
+      <w:r>
+        <w:t>Stealth: Won’t be attacked by enemies for three turns.</w:t>
+      </w:r>
+      <w:r>
+        <w:t xml:space="preserve"> Has </w:t>
+      </w:r>
+      <w:proofErr w:type="spellStart"/>
+      <w:r>
+        <w:t>cooldown</w:t>
+      </w:r>
+      <w:proofErr w:type="spellEnd"/>
+      <w:r>
+        <w:t>.</w:t>
+      </w:r>
+    </w:p>
+    <w:p>
+      <w:r>
+        <w:t>2-</w:t>
+      </w:r>
+      <w:r>
+        <w:t>Backstab: Regular attack. If stealth is active deals massive damage.</w:t>
+      </w:r>
+    </w:p>
+    <w:p>
+      <w:r>
+        <w:t>3-</w:t>
+      </w:r>
+      <w:r>
+        <w:t>Counter:Attacks an enemy instead of them attacking you.</w:t>
+      </w:r>
+    </w:p>
+    <w:p>
+      <w:r>
+        <w:t>4-</w:t>
+      </w:r>
+    </w:p>
+    <w:p>
+      <w:r>
+        <w:lastRenderedPageBreak/>
+        <w:t xml:space="preserve">Psychos: Led by Lord Barrington. </w:t>
+      </w:r>
+      <w:r>
+        <w:t>Return to the area, listen to his speech agai</w:t>
+      </w:r>
+      <w:r>
+        <w:t>n without skipping to gain his support:</w:t>
+      </w:r>
+    </w:p>
+    <w:p>
+      <w:r>
+        <w:t>Ability: When psychotic meter is filled health is resorted, gain health every turn, take reduced damage, and no reload is required. Meter gains points when someone dies (enemy or ally)</w:t>
+      </w:r>
+    </w:p>
+    <w:p>
+      <w:r>
+        <w:t>1-Skull Shot: Fires his shotgun for massive damage. Requires reload after.</w:t>
+      </w:r>
+    </w:p>
+    <w:p>
+      <w:r>
+        <w:t>2-Reload: Reloads shotgun.</w:t>
+      </w:r>
+    </w:p>
+    <w:p>
+      <w:r>
+        <w:t>3-Inner Madman: Says a quote and adds to his psychotic meter.</w:t>
+      </w:r>
+    </w:p>
+    <w:p>
+      <w:r>
+        <w:t>4-</w:t>
+      </w:r>
+      <w:r>
+        <w:t xml:space="preserve">State Titles: Bores two enemies by stating titles, they </w:t>
+      </w:r>
+      <w:r>
+        <w:t>fall asleep</w:t>
+      </w:r>
+      <w:r>
+        <w:t xml:space="preserve"> for 2 turns.</w:t>
       </w:r>
     </w:p>
     <w:p/>
     <w:p>
-      <w:r>
-        <w:t xml:space="preserve">Bjorn heads out </w:t>
-      </w:r>
-      <w:r>
-        <w:t>from his cave</w:t>
-      </w:r>
-      <w:r>
-        <w:t xml:space="preserve"> into th</w:t>
-      </w:r>
-      <w:r>
-        <w:t xml:space="preserve">e wasteland in order to defeat the NCE. </w:t>
-      </w:r>
-      <w:r>
-        <w:t>He meets The Mouse, who is fighting a</w:t>
-      </w:r>
-      <w:r>
-        <w:t>n</w:t>
-      </w:r>
-      <w:r>
-        <w:t xml:space="preserve"> AAAGK.</w:t>
-      </w:r>
-      <w:r>
-        <w:t xml:space="preserve"> Bjorn saves him and learns to fight in the process. </w:t>
-      </w:r>
-      <w:r>
-        <w:t>The Mouse follows Bjorn</w:t>
-      </w:r>
-      <w:r>
-        <w:t xml:space="preserve"> on his journey</w:t>
-      </w:r>
-      <w:r>
-        <w:t xml:space="preserve">. </w:t>
-      </w:r>
-      <w:r>
-        <w:t>They travel</w:t>
-      </w:r>
-      <w:r>
-        <w:t xml:space="preserve"> towards New </w:t>
-      </w:r>
-      <w:r>
-        <w:t xml:space="preserve">Neo Philadelphia. They come across a Skeleton surrounded by NCE forces and the bones of fallen comrades. They help him, and he says he is the last survivor of an assault team </w:t>
-      </w:r>
-      <w:r>
-        <w:t>from the Skelekingdom. They were going to attack t</w:t>
-      </w:r>
-      <w:r>
-        <w:t>he NCE, but the NCE patrol</w:t>
-      </w:r>
-      <w:r>
-        <w:t xml:space="preserve"> found him first</w:t>
-      </w:r>
-      <w:r>
-        <w:t xml:space="preserve"> and shot down his team’s </w:t>
-      </w:r>
-      <w:proofErr w:type="spellStart"/>
-      <w:r>
-        <w:t>Skelecopter</w:t>
-      </w:r>
-      <w:proofErr w:type="spellEnd"/>
-      <w:r>
-        <w:t>. (He blames the failure on a lack of calcium)</w:t>
-      </w:r>
-      <w:r>
-        <w:t>. He joins the group to finish his job and for vengeance.</w:t>
-      </w:r>
-      <w:r>
-        <w:t xml:space="preserve"> </w:t>
-      </w:r>
-      <w:proofErr w:type="spellStart"/>
-      <w:r>
-        <w:t>Isoroku</w:t>
-      </w:r>
-      <w:proofErr w:type="spellEnd"/>
-      <w:r>
-        <w:t xml:space="preserve"> attacks the group, then stops after a second. He has mistaken one of them for someone he has been hunting. He finds out that the person now works for the NCE, and the group is going there to defeat them. He joins them. </w:t>
-      </w:r>
-      <w:r>
-        <w:t xml:space="preserve">They journey through the </w:t>
-      </w:r>
-      <w:r>
-        <w:t>wastes towards N</w:t>
-      </w:r>
-      <w:r>
-        <w:t>NP. When they get there they find the city under siege from NCE forces. They help free the city by defeating NCE forces</w:t>
-      </w:r>
-      <w:r>
-        <w:t xml:space="preserve"> and their leader, </w:t>
+      <w:pPr>
+        <w:rPr>
+          <w:u w:val="single"/>
+        </w:rPr>
+      </w:pPr>
+      <w:r>
+        <w:rPr>
+          <w:u w:val="single"/>
+        </w:rPr>
+        <w:t>Bosses:</w:t>
+      </w:r>
+    </w:p>
+    <w:p>
+      <w:r>
+        <w:t>Outlands: Lord Barrington-Fancy Psycho that gives a long speech before you fight him. Wears a suit, top hat, and rib cages. Wields a double barrel shotguns that uses skulls as ammo.</w:t>
+      </w:r>
+    </w:p>
+    <w:p>
+      <w:r>
+        <w:t xml:space="preserve">NNP: </w:t>
       </w:r>
       <w:proofErr w:type="spellStart"/>
       <w:r>
@@ -1237,7 +1769,7 @@
       </w:r>
       <w:proofErr w:type="spellEnd"/>
       <w:r>
-        <w:t xml:space="preserve"> n </w:t>
+        <w:t xml:space="preserve"> and </w:t>
       </w:r>
       <w:proofErr w:type="spellStart"/>
       <w:r>
@@ -1245,54 +1777,36 @@
       </w:r>
       <w:proofErr w:type="spellEnd"/>
       <w:r>
-        <w:t>. T</w:t>
-      </w:r>
-      <w:r>
-        <w:t>hey see the power of Mr. Who as he saves the city from a nuke, which are in short supply. Mr. Who praises them for their efforts, and helps prepare them for their journey into NCE territory.</w:t>
-      </w:r>
-    </w:p>
-    <w:p>
-      <w:r>
-        <w:t>The group travels through</w:t>
-      </w:r>
-      <w:r>
-        <w:t xml:space="preserve"> more outlands until the</w:t>
-      </w:r>
-      <w:r>
-        <w:t>y reach the guarded NCE Border.</w:t>
-      </w:r>
-      <w:r>
-        <w:t xml:space="preserve"> They attempt to sneak past, but are found out. They must then defeat *NCE GUARD* in order to pass. After they get past the border they enter the section of the outlands</w:t>
-      </w:r>
-      <w:r>
-        <w:t xml:space="preserve"> controlled by the NCE.</w:t>
-      </w:r>
-      <w:r>
-        <w:t xml:space="preserve"> They head towards the NCE headquarters, fighting monsters and NCE patrols.</w:t>
-      </w:r>
-      <w:r>
-        <w:t xml:space="preserve"> They reach the headquarters, but are quickly surrounded. They fight four very powerful NCE units and are about to lose. Then, </w:t>
-      </w:r>
-      <w:proofErr w:type="spellStart"/>
-      <w:r>
-        <w:t>Mr</w:t>
-      </w:r>
-      <w:proofErr w:type="spellEnd"/>
-      <w:r>
-        <w:t xml:space="preserve"> Who</w:t>
-      </w:r>
-      <w:r>
-        <w:t xml:space="preserve"> destroys the NCE forces that you were fighting</w:t>
-      </w:r>
-      <w:r>
-        <w:t xml:space="preserve"> and heals you. One by one, all the forces you have gained throughout your journey appear.</w:t>
-      </w:r>
-      <w:r>
-        <w:t xml:space="preserve"> </w:t>
-      </w:r>
-      <w:r>
-        <w:t>You pick a party of four leaders (or less if you have less, the remainder are filled with weak generic NNNP soldiers) to fight four very powerful NCE units.</w:t>
-      </w:r>
+        <w:t xml:space="preserve"> – mercenaries for the NCE</w:t>
+      </w:r>
+    </w:p>
+    <w:p>
+      <w:r>
+        <w:t xml:space="preserve">NCE Border: Pierre </w:t>
+      </w:r>
+      <w:proofErr w:type="spellStart"/>
+      <w:r>
+        <w:t>Hante</w:t>
+      </w:r>
+      <w:proofErr w:type="spellEnd"/>
+      <w:r>
+        <w:t>- Made of stone, was rocks that bonded to a corpse in the ocean after being exposed to radiation and force of the explosion. Makes himself giant out of surrounding rock, and nearly kill the party. Mr. Who attacks him and reduces his size to something manageable for the party while healing the party.</w:t>
+      </w:r>
+    </w:p>
+    <w:p>
+      <w:r>
+        <w:t xml:space="preserve">NCE Territory: Ty Lopez – like a centaur but with a Lamborghini, fights with books and knowledge. He was an NCE scientist that was obsessed with knowledge, so he combined his DNA with that of Ty Lopez, and augmented his body with his Lamborghini. </w:t>
+      </w:r>
+    </w:p>
+    <w:p>
+      <w:r>
+        <w:t xml:space="preserve">NCE Headquarters: Supreme High General </w:t>
+      </w:r>
+      <w:proofErr w:type="spellStart"/>
+      <w:r>
+        <w:t>Khannor</w:t>
+      </w:r>
+      <w:proofErr w:type="spellEnd"/>
     </w:p>
     <w:p>
       <w:pPr>
@@ -1304,540 +1818,90 @@
         <w:rPr>
           <w:u w:val="single"/>
         </w:rPr>
-        <w:t>Ally Forces</w:t>
-      </w:r>
-      <w:r>
+        <w:t>Outlands Locations:</w:t>
+      </w:r>
+    </w:p>
+    <w:p>
+      <w:r>
+        <w:t xml:space="preserve">-Camp Cage: Home of the tribe of Nicolas Cages, </w:t>
+      </w:r>
+      <w:r>
+        <w:t>led</w:t>
+      </w:r>
+      <w:r>
+        <w:t xml:space="preserve"> by </w:t>
+      </w:r>
+      <w:proofErr w:type="spellStart"/>
+      <w:r>
+        <w:t>Nic</w:t>
+      </w:r>
+      <w:proofErr w:type="spellEnd"/>
+      <w:r>
+        <w:t xml:space="preserve"> Cage the S</w:t>
+      </w:r>
+      <w:r>
+        <w:t>cience Mage</w:t>
+      </w:r>
+    </w:p>
+    <w:p>
+      <w:r>
+        <w:t xml:space="preserve">-The Cemetery: </w:t>
+      </w:r>
+      <w:r>
+        <w:t>Has graves with the names of the developers and friends along with how they died.         Ex: Clayton Executed for too many bad jokes</w:t>
+      </w:r>
+    </w:p>
+    <w:p>
+      <w:r>
+        <w:t>-</w:t>
+      </w:r>
+      <w:r>
+        <w:t>Junkyard: Area inhabited and ruled by living trash.</w:t>
+      </w:r>
+    </w:p>
+    <w:p>
+      <w:pPr>
         <w:rPr>
           <w:u w:val="single"/>
         </w:rPr>
-        <w:t>:</w:t>
-      </w:r>
-    </w:p>
-    <w:p>
-      <w:r>
-        <w:t>NNP Resistance: Led by Mr. Who. Gained by default.</w:t>
-      </w:r>
-    </w:p>
-    <w:p>
-      <w:r>
-        <w:t>Ability:</w:t>
-      </w:r>
-      <w:r>
-        <w:t xml:space="preserve"> Allies take reduced damage.</w:t>
-      </w:r>
-    </w:p>
-    <w:p>
-      <w:r>
-        <w:t>1-</w:t>
-      </w:r>
-      <w:r>
-        <w:t xml:space="preserve">Stops his team from taking damage for the turn. Has priority. Has a </w:t>
-      </w:r>
-      <w:proofErr w:type="spellStart"/>
-      <w:r>
-        <w:t>cooldown</w:t>
-      </w:r>
-      <w:proofErr w:type="spellEnd"/>
-      <w:r>
-        <w:t>.</w:t>
-      </w:r>
-    </w:p>
-    <w:p>
-      <w:r>
-        <w:t>2-</w:t>
-      </w:r>
-      <w:r>
-        <w:t xml:space="preserve">Heals all teammates. Has a </w:t>
-      </w:r>
-      <w:proofErr w:type="spellStart"/>
-      <w:r>
-        <w:t>cooldown</w:t>
-      </w:r>
-      <w:proofErr w:type="spellEnd"/>
-      <w:r>
-        <w:t>.</w:t>
-      </w:r>
-    </w:p>
-    <w:p>
-      <w:r>
-        <w:t>3-</w:t>
-      </w:r>
-      <w:r>
-        <w:t>Attacks all enemies with energy.</w:t>
-      </w:r>
-    </w:p>
-    <w:p>
-      <w:r>
-        <w:t>4-</w:t>
+      </w:pPr>
+      <w:r>
+        <w:rPr>
+          <w:u w:val="single"/>
+        </w:rPr>
+        <w:t>Other Characters:</w:t>
+      </w:r>
+    </w:p>
+    <w:p/>
+    <w:p>
+      <w:pPr>
+        <w:rPr>
+          <w:u w:val="single"/>
+        </w:rPr>
+      </w:pPr>
+      <w:r>
+        <w:rPr>
+          <w:u w:val="single"/>
+        </w:rPr>
+        <w:t>Notes:</w:t>
+      </w:r>
+    </w:p>
+    <w:p>
+      <w:r>
+        <w:t>-</w:t>
+      </w:r>
+      <w:r>
+        <w:t>Philadelphia Chipotle Cream Cheese grenades</w:t>
+      </w:r>
+    </w:p>
+    <w:p>
+      <w:r>
+        <w:t>-Cult that worships Indiana Jones: the only thing that survived after the catastrophe in India was a single copy of Indiana Jones and the Temple of Doom. They now worship it as there holy script and make sacrifices.</w:t>
       </w:r>
     </w:p>
     <w:p>
       <w:r>
         <w:lastRenderedPageBreak/>
-        <w:t>Skelekingdom</w:t>
-      </w:r>
-      <w:r>
-        <w:t xml:space="preserve"> Army</w:t>
-      </w:r>
-      <w:r>
-        <w:t xml:space="preserve">: Led by </w:t>
-      </w:r>
-      <w:proofErr w:type="spellStart"/>
-      <w:r>
-        <w:t>SkeleGeneral</w:t>
-      </w:r>
-      <w:proofErr w:type="spellEnd"/>
-      <w:r>
-        <w:t xml:space="preserve"> </w:t>
-      </w:r>
-      <w:proofErr w:type="spellStart"/>
-      <w:r>
-        <w:t>Funnybone</w:t>
-      </w:r>
-      <w:proofErr w:type="spellEnd"/>
-      <w:r>
-        <w:t xml:space="preserve">. Help Sir Marrow to rebuild the </w:t>
-      </w:r>
-      <w:proofErr w:type="spellStart"/>
-      <w:r>
-        <w:t>Skelecopter</w:t>
-      </w:r>
-      <w:proofErr w:type="spellEnd"/>
-      <w:r>
-        <w:t xml:space="preserve"> and to avenge his comrades. He will resurrect one of his troops, and th</w:t>
-      </w:r>
-      <w:r>
-        <w:t>ey will return the Skelekingdom bearing news.</w:t>
-      </w:r>
-    </w:p>
-    <w:p>
-      <w:r>
-        <w:t>Ability:</w:t>
-      </w:r>
-      <w:r>
-        <w:t xml:space="preserve"> Gains a </w:t>
-      </w:r>
-      <w:proofErr w:type="spellStart"/>
-      <w:r>
-        <w:t>Skeleshield</w:t>
-      </w:r>
-      <w:proofErr w:type="spellEnd"/>
-      <w:r>
-        <w:t xml:space="preserve"> every 3 turns.</w:t>
-      </w:r>
-    </w:p>
-    <w:p>
-      <w:r>
-        <w:t>1-</w:t>
-      </w:r>
-      <w:r>
-        <w:t>Skelesoldier</w:t>
-      </w:r>
-      <w:r>
-        <w:t>: Summons a skeleton that attacks an enemy every turn for 5 turns. Only one at a time.</w:t>
-      </w:r>
-    </w:p>
-    <w:p>
-      <w:r>
-        <w:t>2-</w:t>
-      </w:r>
-      <w:r>
-        <w:t>Increase Calcium: Gives him reduced damage and healing over time for 5 turns</w:t>
-      </w:r>
-    </w:p>
-    <w:p>
-      <w:r>
-        <w:t>3-</w:t>
-      </w:r>
-      <w:r>
-        <w:t>Air Support:</w:t>
-      </w:r>
-      <w:r>
-        <w:t xml:space="preserve"> After 3 turns an enemy takes massive damage. Can’t use again until finished.</w:t>
-      </w:r>
-    </w:p>
-    <w:p>
-      <w:r>
-        <w:t>4-</w:t>
-      </w:r>
-      <w:r>
-        <w:t>Skeleslash: Attacks the enemy.</w:t>
-      </w:r>
-    </w:p>
-    <w:p>
-      <w:r>
-        <w:t xml:space="preserve">Cage Clan: </w:t>
-      </w:r>
-      <w:r>
-        <w:t xml:space="preserve">led by </w:t>
-      </w:r>
-      <w:proofErr w:type="spellStart"/>
-      <w:r>
-        <w:t>Nic</w:t>
-      </w:r>
-      <w:proofErr w:type="spellEnd"/>
-      <w:r>
-        <w:t xml:space="preserve"> Cage the Science Mage</w:t>
-      </w:r>
-      <w:r>
-        <w:t xml:space="preserve">. Assist them in defeating their rival clan of Christopher </w:t>
-      </w:r>
-      <w:proofErr w:type="spellStart"/>
-      <w:r>
-        <w:t>Walkens</w:t>
-      </w:r>
-      <w:proofErr w:type="spellEnd"/>
-      <w:r>
-        <w:t xml:space="preserve">. </w:t>
-      </w:r>
-    </w:p>
-    <w:p>
-      <w:r>
-        <w:t>Ability:</w:t>
-      </w:r>
-    </w:p>
-    <w:p>
-      <w:r>
-        <w:t>1-</w:t>
-      </w:r>
-    </w:p>
-    <w:p>
-      <w:r>
-        <w:t>2-</w:t>
-      </w:r>
-    </w:p>
-    <w:p>
-      <w:r>
-        <w:t>3-</w:t>
-      </w:r>
-    </w:p>
-    <w:p>
-      <w:r>
-        <w:t>4-</w:t>
-      </w:r>
-    </w:p>
-    <w:p>
-      <w:r>
-        <w:t xml:space="preserve">Florida Man: leading a group of animals. </w:t>
-      </w:r>
-      <w:r>
-        <w:t>Gain access to Florida after hearing stories from a paperboy. Find Florida Man there</w:t>
-      </w:r>
-      <w:r>
-        <w:t xml:space="preserve"> and complete accompanying quests.</w:t>
-      </w:r>
-    </w:p>
-    <w:p>
-      <w:r>
-        <w:t>Ability:</w:t>
-      </w:r>
-    </w:p>
-    <w:p>
-      <w:r>
-        <w:t>1-</w:t>
-      </w:r>
-      <w:r>
-        <w:t>All The Drugs: Gains a random series of effects.</w:t>
-      </w:r>
-    </w:p>
-    <w:p>
-      <w:r>
-        <w:t>2-</w:t>
-      </w:r>
-      <w:r>
-        <w:t>DUI Squirrel: Squirrel distracts enemy and makes them attack one of their allies instead.</w:t>
-      </w:r>
-    </w:p>
-    <w:p>
-      <w:r>
-        <w:t>3-</w:t>
-      </w:r>
-      <w:r>
-        <w:t>Fish Assault: Beats enemy with a fish. Hits 2-5 times.</w:t>
-      </w:r>
-    </w:p>
-    <w:p>
-      <w:r>
-        <w:t>4-</w:t>
-      </w:r>
-      <w:r>
-        <w:t xml:space="preserve">Ticket </w:t>
-      </w:r>
-      <w:proofErr w:type="gramStart"/>
-      <w:r>
-        <w:t>To</w:t>
-      </w:r>
-      <w:proofErr w:type="gramEnd"/>
-      <w:r>
-        <w:t xml:space="preserve"> Heaven: Revives a fallen ally.</w:t>
-      </w:r>
-    </w:p>
-    <w:p>
-      <w:r>
-        <w:t>Mafia</w:t>
-      </w:r>
-      <w:r>
-        <w:t xml:space="preserve">: Led by Ninja Pimp. They are smuggling things back and forth across the NCE border, as well as ambushing NCE </w:t>
-      </w:r>
-      <w:r>
-        <w:t xml:space="preserve">patrols and convoys. </w:t>
-      </w:r>
-      <w:r>
-        <w:t>Spring his men from NCE jail to gain his support.</w:t>
-      </w:r>
-    </w:p>
-    <w:p>
-      <w:r>
-        <w:t>Ability:</w:t>
-      </w:r>
-    </w:p>
-    <w:p>
-      <w:r>
-        <w:t>1-</w:t>
-      </w:r>
-      <w:r>
-        <w:t>Stealth: Won’t be attacked by enemies for three turns.</w:t>
-      </w:r>
-      <w:r>
-        <w:t xml:space="preserve"> Has </w:t>
-      </w:r>
-      <w:proofErr w:type="spellStart"/>
-      <w:r>
-        <w:t>cooldown</w:t>
-      </w:r>
-      <w:proofErr w:type="spellEnd"/>
-      <w:r>
-        <w:t>.</w:t>
-      </w:r>
-    </w:p>
-    <w:p>
-      <w:r>
-        <w:t>2-</w:t>
-      </w:r>
-      <w:r>
-        <w:t>Backstab: Regular attack. If stealth is active deals massive damage.</w:t>
-      </w:r>
-    </w:p>
-    <w:p>
-      <w:r>
-        <w:t>3-</w:t>
-      </w:r>
-      <w:r>
-        <w:t>Counter:Attacks an enemy instead of them attacking you.</w:t>
-      </w:r>
-    </w:p>
-    <w:p>
-      <w:r>
-        <w:t>4-</w:t>
-      </w:r>
-    </w:p>
-    <w:p>
-      <w:r>
-        <w:t xml:space="preserve">Psychos: Led by Lord Barrington. </w:t>
-      </w:r>
-      <w:r>
-        <w:t>Return to the area, listen to his speech agai</w:t>
-      </w:r>
-      <w:r>
-        <w:t>n without skipping to gain his support:</w:t>
-      </w:r>
-    </w:p>
-    <w:p>
-      <w:r>
-        <w:lastRenderedPageBreak/>
-        <w:t>Ability: When psychotic meter is filled health is resorted, gain health every turn, take reduced damage, and no reload is required. Meter gains points when someone dies (enemy or ally)</w:t>
-      </w:r>
-    </w:p>
-    <w:p>
-      <w:r>
-        <w:t>1-Skull Shot: Fires his shotgun for massive damage. Requires reload after.</w:t>
-      </w:r>
-    </w:p>
-    <w:p>
-      <w:r>
-        <w:t>2-Reload: Reloads shotgun.</w:t>
-      </w:r>
-    </w:p>
-    <w:p>
-      <w:r>
-        <w:t>3-Inner Madman: Says a quote and adds to his psychotic meter.</w:t>
-      </w:r>
-    </w:p>
-    <w:p>
-      <w:r>
-        <w:t>4-</w:t>
-      </w:r>
-      <w:r>
-        <w:t xml:space="preserve">State Titles: Bores two enemies by stating titles, they </w:t>
-      </w:r>
-      <w:r>
-        <w:t>fall asleep</w:t>
-      </w:r>
-      <w:r>
-        <w:t xml:space="preserve"> for 2 turns.</w:t>
-      </w:r>
-    </w:p>
-    <w:p/>
-    <w:p>
-      <w:pPr>
-        <w:rPr>
-          <w:u w:val="single"/>
-        </w:rPr>
-      </w:pPr>
-      <w:r>
-        <w:rPr>
-          <w:u w:val="single"/>
-        </w:rPr>
-        <w:t>Bosses:</w:t>
-      </w:r>
-    </w:p>
-    <w:p>
-      <w:r>
-        <w:t>Outlands: Lord Barrington-Fancy Psycho that gives a long speech before you fight him. Wears a suit, top hat, and rib cages. Wields a double barrel shotguns that uses skulls as ammo.</w:t>
-      </w:r>
-    </w:p>
-    <w:p>
-      <w:r>
-        <w:t xml:space="preserve">NNP: </w:t>
-      </w:r>
-      <w:proofErr w:type="spellStart"/>
-      <w:r>
-        <w:t>Paf</w:t>
-      </w:r>
-      <w:proofErr w:type="spellEnd"/>
-      <w:r>
-        <w:t xml:space="preserve"> and </w:t>
-      </w:r>
-      <w:proofErr w:type="spellStart"/>
-      <w:r>
-        <w:t>Af</w:t>
-      </w:r>
-      <w:proofErr w:type="spellEnd"/>
-      <w:r>
-        <w:t xml:space="preserve"> – mercenaries for the NCE</w:t>
-      </w:r>
-    </w:p>
-    <w:p>
-      <w:r>
-        <w:t xml:space="preserve">NCE Border: Pierre </w:t>
-      </w:r>
-      <w:proofErr w:type="spellStart"/>
-      <w:r>
-        <w:t>Hante</w:t>
-      </w:r>
-      <w:proofErr w:type="spellEnd"/>
-      <w:r>
-        <w:t>- Made of stone, was rocks that bonded to a corpse in the ocean after being exposed to radiation and force of the explosion. Makes himself giant out of surrounding rock, and nearly kill the party. Mr. Who attacks him and reduces his size to something manageable for the party while healing the party.</w:t>
-      </w:r>
-    </w:p>
-    <w:p>
-      <w:r>
-        <w:t xml:space="preserve">NCE Territory: Ty Lopez – like a centaur but with a Lamborghini, fights with books and knowledge. He was an NCE scientist that was obsessed with knowledge, so he combined his DNA with that of Ty Lopez, and augmented his body with his Lamborghini. </w:t>
-      </w:r>
-    </w:p>
-    <w:p>
-      <w:r>
-        <w:t xml:space="preserve">NCE Headquarters: Supreme High General </w:t>
-      </w:r>
-      <w:proofErr w:type="spellStart"/>
-      <w:r>
-        <w:t>Khannor</w:t>
-      </w:r>
-      <w:proofErr w:type="spellEnd"/>
-    </w:p>
-    <w:p>
-      <w:pPr>
-        <w:rPr>
-          <w:u w:val="single"/>
-        </w:rPr>
-      </w:pPr>
-      <w:r>
-        <w:rPr>
-          <w:u w:val="single"/>
-        </w:rPr>
-        <w:t>Outlands Locations:</w:t>
-      </w:r>
-    </w:p>
-    <w:p>
-      <w:r>
-        <w:t xml:space="preserve">-Camp Cage: Home of the tribe of Nicolas Cages, </w:t>
-      </w:r>
-      <w:r>
-        <w:t>led</w:t>
-      </w:r>
-      <w:r>
-        <w:t xml:space="preserve"> by </w:t>
-      </w:r>
-      <w:proofErr w:type="spellStart"/>
-      <w:r>
-        <w:t>Nic</w:t>
-      </w:r>
-      <w:proofErr w:type="spellEnd"/>
-      <w:r>
-        <w:t xml:space="preserve"> Cage the S</w:t>
-      </w:r>
-      <w:r>
-        <w:t>cience Mage</w:t>
-      </w:r>
-    </w:p>
-    <w:p>
-      <w:r>
-        <w:t xml:space="preserve">-The Cemetery: </w:t>
-      </w:r>
-      <w:r>
-        <w:t>Has graves with the names of the developers and friends along with how they died.         Ex: Clayton Executed for too many bad jokes</w:t>
-      </w:r>
-    </w:p>
-    <w:p>
-      <w:r>
-        <w:t>-</w:t>
-      </w:r>
-      <w:r>
-        <w:t>Junkyard: Area inhabited and ruled by living trash.</w:t>
-      </w:r>
-    </w:p>
-    <w:p>
-      <w:pPr>
-        <w:rPr>
-          <w:u w:val="single"/>
-        </w:rPr>
-      </w:pPr>
-      <w:r>
-        <w:rPr>
-          <w:u w:val="single"/>
-        </w:rPr>
-        <w:t>Other Characters:</w:t>
-      </w:r>
-    </w:p>
-    <w:p/>
-    <w:p>
-      <w:pPr>
-        <w:rPr>
-          <w:u w:val="single"/>
-        </w:rPr>
-      </w:pPr>
-      <w:r>
-        <w:rPr>
-          <w:u w:val="single"/>
-        </w:rPr>
-        <w:t>Notes:</w:t>
-      </w:r>
-    </w:p>
-    <w:p>
-      <w:r>
-        <w:t>-</w:t>
-      </w:r>
-      <w:r>
-        <w:t>Philadelphia Chipotle Cream Cheese grenades</w:t>
-      </w:r>
-    </w:p>
-    <w:p>
-      <w:r>
-        <w:t>-Cult that worships Indiana Jones: the only thing that survived after the catastrophe in India was a single copy of Indiana Jones and the Temple of Doom. They now worship it as there holy script and make sacrifices.</w:t>
-      </w:r>
-    </w:p>
-    <w:p>
-      <w:r>
         <w:t xml:space="preserve">-Skelekingdom: area ruled by the </w:t>
       </w:r>
       <w:proofErr w:type="spellStart"/>
@@ -1851,7 +1915,6 @@
     </w:p>
     <w:p>
       <w:r>
-        <w:lastRenderedPageBreak/>
         <w:t>-Europe is inhabited entirely by bandits, thugs, and looters</w:t>
       </w:r>
     </w:p>
@@ -2071,6 +2134,7 @@
     </w:p>
     <w:p>
       <w:r>
+        <w:lastRenderedPageBreak/>
         <w:t>I am the hammer of the glorious empire!</w:t>
       </w:r>
     </w:p>
@@ -2081,7 +2145,6 @@
     </w:p>
     <w:p>
       <w:r>
-        <w:lastRenderedPageBreak/>
         <w:t>FOR GLORY!!</w:t>
       </w:r>
     </w:p>
@@ -3425,7 +3488,7 @@
 </file>
 
 <file path=customXml/itemProps1.xml><?xml version="1.0" encoding="utf-8"?>
-<ds:datastoreItem xmlns:ds="http://schemas.openxmlformats.org/officeDocument/2006/customXml" ds:itemID="{DE932221-31E1-4DB1-A356-B1366CE3443B}">
+<ds:datastoreItem xmlns:ds="http://schemas.openxmlformats.org/officeDocument/2006/customXml" ds:itemID="{DEB44CBD-37C6-40FD-B761-233486A6D6A2}">
   <ds:schemaRefs>
     <ds:schemaRef ds:uri="http://schemas.openxmlformats.org/officeDocument/2006/bibliography"/>
   </ds:schemaRefs>

</xml_diff>

<commit_message>
Update on Master file
</commit_message>
<xml_diff>
--- a/RPG.docx
+++ b/RPG.docx
@@ -1,6 +1,6 @@
 
 <file path=word/document.xml><?xml version="1.0" encoding="utf-8"?>
-<w:document xmlns:wpc="http://schemas.microsoft.com/office/word/2010/wordprocessingCanvas" xmlns:cx="http://schemas.microsoft.com/office/drawing/2014/chartex" xmlns:cx1="http://schemas.microsoft.com/office/drawing/2015/9/8/chartex" xmlns:mc="http://schemas.openxmlformats.org/markup-compatibility/2006" xmlns:o="urn:schemas-microsoft-com:office:office" xmlns:r="http://schemas.openxmlformats.org/officeDocument/2006/relationships" xmlns:m="http://schemas.openxmlformats.org/officeDocument/2006/math" xmlns:v="urn:schemas-microsoft-com:vml" xmlns:wp14="http://schemas.microsoft.com/office/word/2010/wordprocessingDrawing" xmlns:wp="http://schemas.openxmlformats.org/drawingml/2006/wordprocessingDrawing" xmlns:w10="urn:schemas-microsoft-com:office:word" xmlns:w="http://schemas.openxmlformats.org/wordprocessingml/2006/main" xmlns:w14="http://schemas.microsoft.com/office/word/2010/wordml" xmlns:w15="http://schemas.microsoft.com/office/word/2012/wordml" xmlns:w16se="http://schemas.microsoft.com/office/word/2015/wordml/symex" xmlns:wpg="http://schemas.microsoft.com/office/word/2010/wordprocessingGroup" xmlns:wpi="http://schemas.microsoft.com/office/word/2010/wordprocessingInk" xmlns:wne="http://schemas.microsoft.com/office/word/2006/wordml" xmlns:wps="http://schemas.microsoft.com/office/word/2010/wordprocessingShape" mc:Ignorable="w14 w15 w16se wp14">
+<w:document xmlns:wpc="http://schemas.microsoft.com/office/word/2010/wordprocessingCanvas" xmlns:cx="http://schemas.microsoft.com/office/drawing/2014/chartex" xmlns:cx1="http://schemas.microsoft.com/office/drawing/2015/9/8/chartex" xmlns:cx2="http://schemas.microsoft.com/office/drawing/2015/10/21/chartex" xmlns:cx3="http://schemas.microsoft.com/office/drawing/2016/5/9/chartex" xmlns:cx4="http://schemas.microsoft.com/office/drawing/2016/5/10/chartex" xmlns:cx5="http://schemas.microsoft.com/office/drawing/2016/5/11/chartex" xmlns:mc="http://schemas.openxmlformats.org/markup-compatibility/2006" xmlns:o="urn:schemas-microsoft-com:office:office" xmlns:r="http://schemas.openxmlformats.org/officeDocument/2006/relationships" xmlns:m="http://schemas.openxmlformats.org/officeDocument/2006/math" xmlns:v="urn:schemas-microsoft-com:vml" xmlns:wp14="http://schemas.microsoft.com/office/word/2010/wordprocessingDrawing" xmlns:wp="http://schemas.openxmlformats.org/drawingml/2006/wordprocessingDrawing" xmlns:w10="urn:schemas-microsoft-com:office:word" xmlns:w="http://schemas.openxmlformats.org/wordprocessingml/2006/main" xmlns:w14="http://schemas.microsoft.com/office/word/2010/wordml" xmlns:w15="http://schemas.microsoft.com/office/word/2012/wordml" xmlns:w16se="http://schemas.microsoft.com/office/word/2015/wordml/symex" xmlns:wpg="http://schemas.microsoft.com/office/word/2010/wordprocessingGroup" xmlns:wpi="http://schemas.microsoft.com/office/word/2010/wordprocessingInk" xmlns:wne="http://schemas.microsoft.com/office/word/2006/wordml" xmlns:wps="http://schemas.microsoft.com/office/word/2010/wordprocessingShape" mc:Ignorable="w14 w15 w16se wp14">
   <w:body>
     <w:p>
       <w:r>
@@ -80,87 +80,89 @@
         <w:t>Characters:</w:t>
       </w:r>
     </w:p>
-    <w:p>
+    <w:p/>
+    <w:p>
+      <w:proofErr w:type="spellStart"/>
+      <w:r>
+        <w:rPr>
+          <w:b/>
+        </w:rPr>
+        <w:t>Bjor’n</w:t>
+      </w:r>
+      <w:proofErr w:type="spellEnd"/>
+      <w:r>
+        <w:t xml:space="preserve"> – Space Dwarf – Tank</w:t>
+      </w:r>
+      <w:r>
+        <w:t xml:space="preserve"> *100 years old*</w:t>
+      </w:r>
+      <w:r>
+        <w:t xml:space="preserve"> (NEEDS EDITED ABILITES)</w:t>
+      </w:r>
+    </w:p>
+    <w:p>
+      <w:r>
+        <w:t>He is one of the last dwarves, which came from space and made peace about 100 years before the catastrophe. Dwarf anatomy made them more susceptible to radiation. NCE soldiers began hunting dwarves for sport</w:t>
+      </w:r>
+    </w:p>
+    <w:p>
+      <w:r>
+        <w:t xml:space="preserve">Ability: Adds a percentage of damage taken to a bar. When full </w:t>
+      </w:r>
+      <w:r>
+        <w:t xml:space="preserve">shield bash </w:t>
+      </w:r>
+      <w:r>
+        <w:t>deals all the damage</w:t>
+      </w:r>
+      <w:r>
+        <w:t xml:space="preserve"> accumulated</w:t>
+      </w:r>
+      <w:r>
+        <w:t xml:space="preserve">. </w:t>
+      </w:r>
+    </w:p>
+    <w:p>
+      <w:r>
+        <w:t xml:space="preserve">Attacks: </w:t>
+      </w:r>
+      <w:r>
+        <w:t>3-</w:t>
+      </w:r>
+      <w:r>
+        <w:t>Taunt: All attacks aimed at allies target him for the turn. Has priority.</w:t>
+      </w:r>
+    </w:p>
+    <w:p>
+      <w:r>
+        <w:t>2-</w:t>
+      </w:r>
+      <w:r>
+        <w:t>Flamethower: Adds a damage over time effect to an enemy.</w:t>
+      </w:r>
+    </w:p>
+    <w:p>
+      <w:r>
+        <w:t>1-</w:t>
+      </w:r>
+      <w:r>
+        <w:t>Shield Bash: Bashes enemy with your shield.</w:t>
+      </w:r>
+    </w:p>
+    <w:p>
+      <w:r>
+        <w:t>4-</w:t>
+      </w:r>
+      <w:r>
+        <w:t>Resistance</w:t>
+      </w:r>
+      <w:r>
+        <w:t>: Heals some health</w:t>
+      </w:r>
       <w:bookmarkStart w:id="0" w:name="_GoBack"/>
       <w:bookmarkEnd w:id="0"/>
-    </w:p>
-    <w:p>
-      <w:proofErr w:type="spellStart"/>
-      <w:r>
-        <w:rPr>
-          <w:b/>
-        </w:rPr>
-        <w:t>Bjor’n</w:t>
-      </w:r>
-      <w:proofErr w:type="spellEnd"/>
-      <w:r>
-        <w:t xml:space="preserve"> – Space Dwarf – Tank</w:t>
-      </w:r>
-      <w:r>
-        <w:t xml:space="preserve"> *100 years old*</w:t>
-      </w:r>
-      <w:r>
-        <w:t xml:space="preserve"> (NEEDS EDITED ABILITES)</w:t>
-      </w:r>
-    </w:p>
-    <w:p>
-      <w:r>
-        <w:t>He is one of the last dwarves, which came from space and made peace about 100 years before the catastrophe. Dwarf anatomy made them more susceptible to radiation. NCE soldiers began hunting dwarves for sport</w:t>
-      </w:r>
-    </w:p>
-    <w:p>
-      <w:r>
-        <w:t xml:space="preserve">Ability: Adds a percentage of damage taken to a bar. When full </w:t>
-      </w:r>
-      <w:r>
-        <w:t xml:space="preserve">shield bash </w:t>
-      </w:r>
-      <w:r>
-        <w:t>deals all the damage</w:t>
-      </w:r>
-      <w:r>
-        <w:t xml:space="preserve"> accumulated</w:t>
-      </w:r>
-      <w:r>
-        <w:t xml:space="preserve">. </w:t>
-      </w:r>
-    </w:p>
-    <w:p>
-      <w:r>
-        <w:t xml:space="preserve">Attacks: </w:t>
-      </w:r>
-      <w:r>
-        <w:t>3-</w:t>
-      </w:r>
-      <w:r>
-        <w:t>Taunt: All attacks aimed at allies target him for the turn. Has priority.</w:t>
-      </w:r>
-    </w:p>
-    <w:p>
-      <w:r>
-        <w:t>2-</w:t>
-      </w:r>
-      <w:r>
-        <w:t>Flamethower: Adds a damage over time effect to an enemy.</w:t>
-      </w:r>
-    </w:p>
-    <w:p>
-      <w:r>
-        <w:t>1-</w:t>
-      </w:r>
-      <w:r>
-        <w:t>Shield Bash: Bashes enemy with your shield.</w:t>
-      </w:r>
-    </w:p>
-    <w:p>
-      <w:r>
-        <w:t>4-</w:t>
-      </w:r>
-      <w:r>
-        <w:t>Resistance</w:t>
-      </w:r>
-      <w:r>
-        <w:t>: Heals some health every turn for ____ turns.</w:t>
+      <w:r>
+        <w:t xml:space="preserve"> every turn for ____ turns.</w:t>
       </w:r>
     </w:p>
     <w:p/>
@@ -849,15 +851,7 @@
         <w:spacing w:line="240" w:lineRule="auto"/>
       </w:pPr>
       <w:r>
-        <w:t xml:space="preserve">Passive: Gives allies and himself 5% </w:t>
-      </w:r>
-      <w:proofErr w:type="spellStart"/>
-      <w:r>
-        <w:t>dmg</w:t>
-      </w:r>
-      <w:proofErr w:type="spellEnd"/>
-      <w:r>
-        <w:t xml:space="preserve"> resistance</w:t>
+        <w:t>Passive: Gives allies and himself 5% dmg resistance</w:t>
       </w:r>
     </w:p>
     <w:p>
@@ -866,23 +860,6 @@
       </w:pPr>
       <w:r>
         <w:t>Abilities:</w:t>
-      </w:r>
-    </w:p>
-    <w:p>
-      <w:pPr>
-        <w:spacing w:line="240" w:lineRule="auto"/>
-      </w:pPr>
-      <w:r>
-        <w:tab/>
-      </w:r>
-      <w:r>
-        <w:rPr>
-          <w:b/>
-        </w:rPr>
-        <w:t>Auto-attack</w:t>
-      </w:r>
-      <w:r>
-        <w:t>: Stabs an enemy with an enemy that makes them bleed for 2 turns (DOES NOT STACK)</w:t>
       </w:r>
     </w:p>
     <w:p>
@@ -919,23 +896,7 @@
         <w:t xml:space="preserve"> </w:t>
       </w:r>
       <w:r>
-        <w:t xml:space="preserve">Gives an ally a 50% chance to deal double </w:t>
-      </w:r>
-      <w:proofErr w:type="spellStart"/>
-      <w:r>
-        <w:t>dmg</w:t>
-      </w:r>
-      <w:proofErr w:type="spellEnd"/>
-      <w:r>
-        <w:t xml:space="preserve"> and a 50% chance to deal no </w:t>
-      </w:r>
-      <w:proofErr w:type="spellStart"/>
-      <w:r>
-        <w:t>dmg</w:t>
-      </w:r>
-      <w:proofErr w:type="spellEnd"/>
-      <w:r>
-        <w:t>.</w:t>
+        <w:t>Gives an ally a 50% chance to deal double dmg and a 50% chance to deal no dmg.</w:t>
       </w:r>
     </w:p>
     <w:p>
@@ -947,14 +908,12 @@
         </w:numPr>
         <w:spacing w:line="240" w:lineRule="auto"/>
       </w:pPr>
-      <w:proofErr w:type="spellStart"/>
       <w:r>
         <w:rPr>
           <w:b/>
         </w:rPr>
         <w:t>Band-aid</w:t>
       </w:r>
-      <w:proofErr w:type="spellEnd"/>
       <w:r>
         <w:rPr>
           <w:b/>
@@ -971,15 +930,7 @@
         <w:t>- Heals an ally for</w:t>
       </w:r>
       <w:r>
-        <w:t xml:space="preserve"> _ amount of health. Heals for 25% of the </w:t>
-      </w:r>
-      <w:proofErr w:type="spellStart"/>
-      <w:r>
-        <w:t>dmg</w:t>
-      </w:r>
-      <w:proofErr w:type="spellEnd"/>
-      <w:r>
-        <w:t xml:space="preserve"> taken (only to </w:t>
+        <w:t xml:space="preserve"> _ amount of health. Heals for 25% of the dmg taken (only to </w:t>
       </w:r>
       <w:proofErr w:type="spellStart"/>
       <w:r>
@@ -1048,6 +999,9 @@
       <w:r>
         <w:t>Backstory:</w:t>
       </w:r>
+      <w:r>
+        <w:t xml:space="preserve"> (Non-edited)</w:t>
+      </w:r>
     </w:p>
     <w:p>
       <w:pPr>
@@ -1140,142 +1094,576 @@
         <w:t xml:space="preserve"> right</w:t>
       </w:r>
       <w:r>
-        <w:t xml:space="preserve"> leg and the second </w:t>
-      </w:r>
+        <w:t xml:space="preserve"> leg and the second slits your throat, you hear “Why did you do that we should have made him suffer” a gunshot then you black out</w:t>
+      </w:r>
+    </w:p>
+    <w:p>
       <w:r>
         <w:lastRenderedPageBreak/>
-        <w:t xml:space="preserve">slits your throat, you hear “Why did you do that we should have made him suffer” a gunshot then </w:t>
+        <w:t xml:space="preserve">(wait a couple seconds, bone clattering </w:t>
+      </w:r>
+      <w:r>
+        <w:t>sound and an</w:t>
+      </w:r>
+      <w:r>
+        <w:t xml:space="preserve"> angry roar are heard</w:t>
+      </w:r>
+      <w:r>
+        <w:t>, black screen fades</w:t>
+      </w:r>
+      <w:r>
+        <w:t>) you awaken in a strange lab (don’t show body of sprite only the head</w:t>
+      </w:r>
+      <w:r>
+        <w:t>) you look down at your body (show rest of the sprite now)</w:t>
+      </w:r>
+      <w:r>
+        <w:t xml:space="preserve"> and notice that from your elbow down is a basic robotic arm with nothing on it, then you notice your right leg is completely gone, and just like your arm there is a basic robotic leg. You hear the bone clattering again and in walks in some sort of cyborg skeleton, “Dammit this stupid dwarf is not dead”, you say “excuse me?” He says “Allow me to introduce myself, I am Sir Rib Marrow, I was scavenging</w:t>
+      </w:r>
+      <w:r>
+        <w:t xml:space="preserve"> for bodies in</w:t>
+      </w:r>
+      <w:r>
+        <w:t xml:space="preserve"> the wastelands near the border of the Empire</w:t>
+      </w:r>
+      <w:r>
+        <w:t xml:space="preserve"> to practice my art on, and that is when I found you, and one other body of a New Canadian soldier, did you kill him?” you think for a moment and ponder the thought of a New Canadian soldier being killed</w:t>
+      </w:r>
+    </w:p>
+    <w:p/>
+    <w:p>
+      <w:r>
+        <w:t xml:space="preserve">Bjorn heads out </w:t>
+      </w:r>
+      <w:r>
+        <w:t>from his cave</w:t>
+      </w:r>
+      <w:r>
+        <w:t xml:space="preserve"> into th</w:t>
+      </w:r>
+      <w:r>
+        <w:t xml:space="preserve">e wasteland in order to defeat the NCE. </w:t>
+      </w:r>
+      <w:r>
+        <w:t>He meets The Mouse, who is fighting a</w:t>
+      </w:r>
+      <w:r>
+        <w:t>n</w:t>
+      </w:r>
+      <w:r>
+        <w:t xml:space="preserve"> AAAGK.</w:t>
+      </w:r>
+      <w:r>
+        <w:t xml:space="preserve"> Bjorn saves him and learns to fight in the process. </w:t>
+      </w:r>
+      <w:r>
+        <w:t>The Mouse follows Bjorn</w:t>
+      </w:r>
+      <w:r>
+        <w:t xml:space="preserve"> on his journey</w:t>
+      </w:r>
+      <w:r>
+        <w:t xml:space="preserve">. </w:t>
+      </w:r>
+      <w:r>
+        <w:t>They travel</w:t>
+      </w:r>
+      <w:r>
+        <w:t xml:space="preserve"> towards New </w:t>
+      </w:r>
+      <w:r>
+        <w:t xml:space="preserve">Neo Philadelphia. They come across a Skeleton surrounded by NCE forces and the bones of fallen comrades. They help him, and he says he is the last survivor of an assault team </w:t>
+      </w:r>
+      <w:r>
+        <w:t>from the Skelekingdom. They were going to attack t</w:t>
+      </w:r>
+      <w:r>
+        <w:t>he NCE, but the NCE patrol</w:t>
+      </w:r>
+      <w:r>
+        <w:t xml:space="preserve"> found him first</w:t>
+      </w:r>
+      <w:r>
+        <w:t xml:space="preserve"> and shot down his team’s </w:t>
+      </w:r>
+      <w:proofErr w:type="spellStart"/>
+      <w:r>
+        <w:t>Skelecopter</w:t>
+      </w:r>
+      <w:proofErr w:type="spellEnd"/>
+      <w:r>
+        <w:t>. (He blames the failure on a lack of calcium)</w:t>
+      </w:r>
+      <w:r>
+        <w:t>. He joins the group to finish his job and for vengeance.</w:t>
+      </w:r>
+      <w:r>
+        <w:t xml:space="preserve"> </w:t>
+      </w:r>
+      <w:proofErr w:type="spellStart"/>
+      <w:r>
+        <w:t>Isoroku</w:t>
+      </w:r>
+      <w:proofErr w:type="spellEnd"/>
+      <w:r>
+        <w:t xml:space="preserve"> attacks the group, then stops after a second. He has mistaken one of them for someone he has been hunting. He finds out that the person now works for the NCE, and the group is going there to defeat them. He joins them. </w:t>
+      </w:r>
+      <w:r>
+        <w:t xml:space="preserve">They journey through the </w:t>
+      </w:r>
+      <w:r>
+        <w:t>wastes towards N</w:t>
+      </w:r>
+      <w:r>
+        <w:t>NP. When they get there they find the city under siege from NCE forces. They help free the city by defeating NCE forces</w:t>
+      </w:r>
+      <w:r>
+        <w:t xml:space="preserve"> and their leader, </w:t>
+      </w:r>
+      <w:proofErr w:type="spellStart"/>
+      <w:r>
+        <w:t>Paf</w:t>
+      </w:r>
+      <w:proofErr w:type="spellEnd"/>
+      <w:r>
+        <w:t xml:space="preserve"> n </w:t>
+      </w:r>
+      <w:proofErr w:type="spellStart"/>
+      <w:r>
+        <w:t>Af</w:t>
+      </w:r>
+      <w:proofErr w:type="spellEnd"/>
+      <w:r>
+        <w:t>. T</w:t>
+      </w:r>
+      <w:r>
+        <w:t>hey see the power of Mr. Who as he saves the city from a nuke, which are in short supply. Mr. Who praises them for their efforts, and helps prepare them for their journey into NCE territory.</w:t>
+      </w:r>
+    </w:p>
+    <w:p>
+      <w:r>
+        <w:t>The group travels through</w:t>
+      </w:r>
+      <w:r>
+        <w:t xml:space="preserve"> more outlands until the</w:t>
+      </w:r>
+      <w:r>
+        <w:t>y reach the guarded NCE Border.</w:t>
+      </w:r>
+      <w:r>
+        <w:t xml:space="preserve"> They attempt to sneak past, but are found out. They must then defeat *NCE GUARD* in order to pass. After they get past the border they enter the section of the outlands</w:t>
+      </w:r>
+      <w:r>
+        <w:t xml:space="preserve"> controlled by the NCE.</w:t>
+      </w:r>
+      <w:r>
+        <w:t xml:space="preserve"> They head towards the NCE headquarters, fighting monsters and NCE patrols.</w:t>
+      </w:r>
+      <w:r>
+        <w:t xml:space="preserve"> They reach the headquarters, but are quickly surrounded. They fight four very powerful NCE units and are about to lose. Then, </w:t>
+      </w:r>
+      <w:proofErr w:type="spellStart"/>
+      <w:r>
+        <w:t>Mr</w:t>
+      </w:r>
+      <w:proofErr w:type="spellEnd"/>
+      <w:r>
+        <w:t xml:space="preserve"> Who</w:t>
+      </w:r>
+      <w:r>
+        <w:t xml:space="preserve"> destroys the NCE forces that you were fighting</w:t>
+      </w:r>
+      <w:r>
+        <w:t xml:space="preserve"> and heals you. One by one, all the forces you have gained throughout your journey appear.</w:t>
+      </w:r>
+      <w:r>
+        <w:t xml:space="preserve"> </w:t>
+      </w:r>
+      <w:r>
+        <w:t>You pick a party of four leaders (or less if you have less, the remainder are filled with weak generic NNNP soldiers) to fight four very powerful NCE units.</w:t>
+      </w:r>
+    </w:p>
+    <w:p>
+      <w:pPr>
+        <w:rPr>
+          <w:u w:val="single"/>
+        </w:rPr>
+      </w:pPr>
+      <w:r>
+        <w:rPr>
+          <w:u w:val="single"/>
+        </w:rPr>
+        <w:t>Ally Forces</w:t>
+      </w:r>
+      <w:r>
+        <w:rPr>
+          <w:u w:val="single"/>
+        </w:rPr>
+        <w:t>:</w:t>
+      </w:r>
+    </w:p>
+    <w:p>
+      <w:r>
+        <w:t>NNP Resistance: Led by Mr. Who. Gained by default.</w:t>
+      </w:r>
+    </w:p>
+    <w:p>
+      <w:r>
+        <w:t>Ability:</w:t>
+      </w:r>
+      <w:r>
+        <w:t xml:space="preserve"> Allies take reduced damage.</w:t>
+      </w:r>
+    </w:p>
+    <w:p>
+      <w:r>
+        <w:t>1-</w:t>
+      </w:r>
+      <w:r>
+        <w:t>Stops his team from taking damage for the turn. Has priority. Has a cooldown.</w:t>
+      </w:r>
+    </w:p>
+    <w:p>
+      <w:r>
+        <w:t>2-</w:t>
+      </w:r>
+      <w:r>
+        <w:t>Heals all teammates. Has a cooldown.</w:t>
+      </w:r>
+    </w:p>
+    <w:p>
+      <w:r>
+        <w:t>3-</w:t>
+      </w:r>
+      <w:r>
+        <w:t>Attacks all enemies with energy.</w:t>
+      </w:r>
+    </w:p>
+    <w:p>
+      <w:r>
+        <w:t>4-</w:t>
+      </w:r>
+    </w:p>
+    <w:p>
+      <w:r>
+        <w:lastRenderedPageBreak/>
+        <w:t>Skelekingdom</w:t>
+      </w:r>
+      <w:r>
+        <w:t xml:space="preserve"> Army</w:t>
+      </w:r>
+      <w:r>
+        <w:t xml:space="preserve">: Led by </w:t>
+      </w:r>
+      <w:proofErr w:type="spellStart"/>
+      <w:r>
+        <w:t>SkeleGeneral</w:t>
+      </w:r>
+      <w:proofErr w:type="spellEnd"/>
+      <w:r>
+        <w:t xml:space="preserve"> </w:t>
+      </w:r>
+      <w:proofErr w:type="spellStart"/>
+      <w:r>
+        <w:t>Funnybone</w:t>
+      </w:r>
+      <w:proofErr w:type="spellEnd"/>
+      <w:r>
+        <w:t xml:space="preserve">. Help Sir Marrow to rebuild the </w:t>
+      </w:r>
+      <w:proofErr w:type="spellStart"/>
+      <w:r>
+        <w:t>Skelecopter</w:t>
+      </w:r>
+      <w:proofErr w:type="spellEnd"/>
+      <w:r>
+        <w:t xml:space="preserve"> and to avenge his comrades. He will resurrect one of his troops, and th</w:t>
+      </w:r>
+      <w:r>
+        <w:t>ey will return the Skelekingdom bearing news.</w:t>
+      </w:r>
+    </w:p>
+    <w:p>
+      <w:r>
+        <w:t>Ability:</w:t>
+      </w:r>
+      <w:r>
+        <w:t xml:space="preserve"> Gains a </w:t>
+      </w:r>
+      <w:proofErr w:type="spellStart"/>
+      <w:r>
+        <w:t>Skeleshield</w:t>
+      </w:r>
+      <w:proofErr w:type="spellEnd"/>
+      <w:r>
+        <w:t xml:space="preserve"> every 3 turns.</w:t>
+      </w:r>
+    </w:p>
+    <w:p>
+      <w:r>
+        <w:t>1-</w:t>
+      </w:r>
+      <w:r>
+        <w:t>Skelesoldier</w:t>
+      </w:r>
+      <w:r>
+        <w:t>: Summons a skeleton that attacks an enemy every turn for 5 turns. Only one at a time.</w:t>
+      </w:r>
+    </w:p>
+    <w:p>
+      <w:r>
+        <w:t>2-</w:t>
+      </w:r>
+      <w:r>
+        <w:t>Increase Calcium: Gives him reduced damage and healing over time for 5 turns</w:t>
+      </w:r>
+    </w:p>
+    <w:p>
+      <w:r>
+        <w:t>3-</w:t>
+      </w:r>
+      <w:r>
+        <w:t>Air Support:</w:t>
+      </w:r>
+      <w:r>
+        <w:t xml:space="preserve"> After 3 turns an enemy takes massive damage. Can’t use again until finished.</w:t>
+      </w:r>
+    </w:p>
+    <w:p>
+      <w:r>
+        <w:t>4-</w:t>
+      </w:r>
+      <w:r>
+        <w:t>Skeleslash: Attacks the enemy.</w:t>
+      </w:r>
+    </w:p>
+    <w:p>
+      <w:r>
+        <w:t xml:space="preserve">Cage Clan: </w:t>
+      </w:r>
+      <w:r>
+        <w:t xml:space="preserve">led by </w:t>
+      </w:r>
+      <w:proofErr w:type="spellStart"/>
+      <w:r>
+        <w:t>Nic</w:t>
+      </w:r>
+      <w:proofErr w:type="spellEnd"/>
+      <w:r>
+        <w:t xml:space="preserve"> Cage the Science Mage</w:t>
+      </w:r>
+      <w:r>
+        <w:t xml:space="preserve">. Assist them in defeating their rival clan of Christopher </w:t>
+      </w:r>
+      <w:proofErr w:type="spellStart"/>
+      <w:r>
+        <w:t>Walkens</w:t>
+      </w:r>
+      <w:proofErr w:type="spellEnd"/>
+      <w:r>
+        <w:t xml:space="preserve">. </w:t>
+      </w:r>
+    </w:p>
+    <w:p>
+      <w:r>
+        <w:t>Ability:</w:t>
+      </w:r>
+    </w:p>
+    <w:p>
+      <w:r>
+        <w:t>1-</w:t>
+      </w:r>
+    </w:p>
+    <w:p>
+      <w:r>
+        <w:t>2-</w:t>
+      </w:r>
+    </w:p>
+    <w:p>
+      <w:r>
+        <w:t>3-</w:t>
+      </w:r>
+    </w:p>
+    <w:p>
+      <w:r>
+        <w:t>4-</w:t>
+      </w:r>
+    </w:p>
+    <w:p>
+      <w:r>
+        <w:t xml:space="preserve">Florida Man: leading a group of animals. </w:t>
+      </w:r>
+      <w:r>
+        <w:t>Gain access to Florida after hearing stories from a paperboy. Find Florida Man there</w:t>
+      </w:r>
+      <w:r>
+        <w:t xml:space="preserve"> and complete accompanying quests.</w:t>
+      </w:r>
+    </w:p>
+    <w:p>
+      <w:r>
+        <w:t>Ability:</w:t>
+      </w:r>
+    </w:p>
+    <w:p>
+      <w:r>
+        <w:t>1-</w:t>
+      </w:r>
+      <w:r>
+        <w:t>All The Drugs: Gains a random series of effects.</w:t>
+      </w:r>
+    </w:p>
+    <w:p>
+      <w:r>
+        <w:t>2-</w:t>
+      </w:r>
+      <w:r>
+        <w:t>DUI Squirrel: Squirrel distracts enemy and makes them attack one of their allies instead.</w:t>
+      </w:r>
+    </w:p>
+    <w:p>
+      <w:r>
+        <w:t>3-</w:t>
+      </w:r>
+      <w:r>
+        <w:t>Fish Assault: Beats enemy with a fish. Hits 2-5 times.</w:t>
+      </w:r>
+    </w:p>
+    <w:p>
+      <w:r>
+        <w:t>4-</w:t>
+      </w:r>
+      <w:r>
+        <w:t xml:space="preserve">Ticket </w:t>
       </w:r>
       <w:proofErr w:type="gramStart"/>
       <w:r>
-        <w:t>you</w:t>
+        <w:t>To</w:t>
       </w:r>
       <w:proofErr w:type="gramEnd"/>
       <w:r>
-        <w:t xml:space="preserve"> black out</w:t>
-      </w:r>
-    </w:p>
-    <w:p>
-      <w:r>
-        <w:t xml:space="preserve">(wait a couple seconds, bone clattering </w:t>
-      </w:r>
-      <w:r>
-        <w:t>sound and an</w:t>
-      </w:r>
-      <w:r>
-        <w:t xml:space="preserve"> angry roar are heard</w:t>
-      </w:r>
-      <w:r>
-        <w:t>, black screen fades</w:t>
-      </w:r>
-      <w:r>
-        <w:t>) you awaken in a strange lab (don’t show body of sprite only the head</w:t>
-      </w:r>
-      <w:r>
-        <w:t>) you look down at your body (show rest of the sprite now)</w:t>
-      </w:r>
-      <w:r>
-        <w:t xml:space="preserve"> and notice that from your elbow down is a basic robotic arm with nothing on it, then you notice your right leg is completely gone, and just like your arm there is a basic robotic leg. You hear the bone clattering again and in walks in some sort of cyborg skeleton, “Dammit this stupid dwarf is not dead”, you say “excuse me?” He says “Allow me to introduce myself, I am Sir Rib Marrow, I was scavenging</w:t>
-      </w:r>
-      <w:r>
-        <w:t xml:space="preserve"> for bodies in</w:t>
-      </w:r>
-      <w:r>
-        <w:t xml:space="preserve"> the wastelands near the border of the Empire</w:t>
-      </w:r>
-      <w:r>
-        <w:t xml:space="preserve"> to practice my art on, and that is when I found you, and one other body of a New Canadian soldier, did you kill him?” you think for a moment and ponder the thought of a New Canadian soldier being killed</w:t>
+        <w:t xml:space="preserve"> Heaven: Revives a fallen ally.</w:t>
+      </w:r>
+    </w:p>
+    <w:p>
+      <w:r>
+        <w:t>Mafia</w:t>
+      </w:r>
+      <w:r>
+        <w:t xml:space="preserve">: Led by Ninja Pimp. They are smuggling things back and forth across the NCE border, as well as ambushing NCE </w:t>
+      </w:r>
+      <w:r>
+        <w:t xml:space="preserve">patrols and convoys. </w:t>
+      </w:r>
+      <w:r>
+        <w:t>Spring his men from NCE jail to gain his support.</w:t>
+      </w:r>
+    </w:p>
+    <w:p>
+      <w:r>
+        <w:t>Ability:</w:t>
+      </w:r>
+    </w:p>
+    <w:p>
+      <w:r>
+        <w:t>1-</w:t>
+      </w:r>
+      <w:r>
+        <w:t>Stealth: Won’t be attacked by enemies for three turns.</w:t>
+      </w:r>
+      <w:r>
+        <w:t xml:space="preserve"> Has cooldown.</w:t>
+      </w:r>
+    </w:p>
+    <w:p>
+      <w:r>
+        <w:t>2-</w:t>
+      </w:r>
+      <w:r>
+        <w:t>Backstab: Regular attack. If stealth is active deals massive damage.</w:t>
+      </w:r>
+    </w:p>
+    <w:p>
+      <w:r>
+        <w:t>3-</w:t>
+      </w:r>
+      <w:r>
+        <w:t>Counter:Attacks an enemy instead of them attacking you.</w:t>
+      </w:r>
+    </w:p>
+    <w:p>
+      <w:r>
+        <w:t>4-</w:t>
+      </w:r>
+    </w:p>
+    <w:p>
+      <w:r>
+        <w:t xml:space="preserve">Psychos: Led by Lord Barrington. </w:t>
+      </w:r>
+      <w:r>
+        <w:t>Return to the area, listen to his speech agai</w:t>
+      </w:r>
+      <w:r>
+        <w:t>n without skipping to gain his support:</w:t>
+      </w:r>
+    </w:p>
+    <w:p>
+      <w:r>
+        <w:lastRenderedPageBreak/>
+        <w:t>Ability: When psychotic meter is filled health is resorted, gain health every turn, take reduced damage, and no reload is required. Meter gains points when someone dies (enemy or ally)</w:t>
+      </w:r>
+    </w:p>
+    <w:p>
+      <w:r>
+        <w:t>1-Skull Shot: Fires his shotgun for massive damage. Requires reload after.</w:t>
+      </w:r>
+    </w:p>
+    <w:p>
+      <w:r>
+        <w:t>2-Reload: Reloads shotgun.</w:t>
+      </w:r>
+    </w:p>
+    <w:p>
+      <w:r>
+        <w:t>3-Inner Madman: Says a quote and adds to his psychotic meter.</w:t>
+      </w:r>
+    </w:p>
+    <w:p>
+      <w:r>
+        <w:t>4-</w:t>
+      </w:r>
+      <w:r>
+        <w:t xml:space="preserve">State Titles: Bores two enemies by stating titles, they </w:t>
+      </w:r>
+      <w:r>
+        <w:t>fall asleep</w:t>
+      </w:r>
+      <w:r>
+        <w:t xml:space="preserve"> for 2 turns.</w:t>
       </w:r>
     </w:p>
     <w:p/>
     <w:p>
-      <w:r>
-        <w:t xml:space="preserve">Bjorn heads out </w:t>
-      </w:r>
-      <w:r>
-        <w:t>from his cave</w:t>
-      </w:r>
-      <w:r>
-        <w:t xml:space="preserve"> into th</w:t>
-      </w:r>
-      <w:r>
-        <w:t xml:space="preserve">e wasteland in order to defeat the NCE. </w:t>
-      </w:r>
-      <w:r>
-        <w:t>He meets The Mouse, who is fighting a</w:t>
-      </w:r>
-      <w:r>
-        <w:t>n</w:t>
-      </w:r>
-      <w:r>
-        <w:t xml:space="preserve"> AAAGK.</w:t>
-      </w:r>
-      <w:r>
-        <w:t xml:space="preserve"> Bjorn saves him and learns to fight in the process. </w:t>
-      </w:r>
-      <w:r>
-        <w:t>The Mouse follows Bjorn</w:t>
-      </w:r>
-      <w:r>
-        <w:t xml:space="preserve"> on his journey</w:t>
-      </w:r>
-      <w:r>
-        <w:t xml:space="preserve">. </w:t>
-      </w:r>
-      <w:r>
-        <w:t>They travel</w:t>
-      </w:r>
-      <w:r>
-        <w:t xml:space="preserve"> towards New </w:t>
-      </w:r>
-      <w:r>
-        <w:t xml:space="preserve">Neo Philadelphia. They come across a Skeleton surrounded by NCE forces and the bones of fallen comrades. They help him, and he says he is the last survivor of an assault team </w:t>
-      </w:r>
-      <w:r>
-        <w:t>from the Skelekingdom. They were going to attack t</w:t>
-      </w:r>
-      <w:r>
-        <w:t>he NCE, but the NCE patrol</w:t>
-      </w:r>
-      <w:r>
-        <w:t xml:space="preserve"> found him first</w:t>
-      </w:r>
-      <w:r>
-        <w:t xml:space="preserve"> and shot down his team’s </w:t>
-      </w:r>
-      <w:proofErr w:type="spellStart"/>
-      <w:r>
-        <w:t>Skelecopter</w:t>
-      </w:r>
-      <w:proofErr w:type="spellEnd"/>
-      <w:r>
-        <w:t>. (He blames the failure on a lack of calcium)</w:t>
-      </w:r>
-      <w:r>
-        <w:t>. He joins the group to finish his job and for vengeance.</w:t>
-      </w:r>
-      <w:r>
-        <w:t xml:space="preserve"> </w:t>
-      </w:r>
-      <w:proofErr w:type="spellStart"/>
-      <w:r>
-        <w:t>Isoroku</w:t>
-      </w:r>
-      <w:proofErr w:type="spellEnd"/>
-      <w:r>
-        <w:t xml:space="preserve"> attacks the group, then stops after a second. He has mistaken one of them for someone he has been hunting. He finds out that the person now works for the NCE, and the group is going there to defeat them. He joins them. </w:t>
-      </w:r>
-      <w:r>
-        <w:t xml:space="preserve">They journey through the </w:t>
-      </w:r>
-      <w:r>
-        <w:t>wastes towards N</w:t>
-      </w:r>
-      <w:r>
-        <w:t>NP. When they get there they find the city under siege from NCE forces. They help free the city by defeating NCE forces</w:t>
-      </w:r>
-      <w:r>
-        <w:t xml:space="preserve"> and their leader, </w:t>
+      <w:pPr>
+        <w:rPr>
+          <w:u w:val="single"/>
+        </w:rPr>
+      </w:pPr>
+      <w:r>
+        <w:rPr>
+          <w:u w:val="single"/>
+        </w:rPr>
+        <w:t>Bosses:</w:t>
+      </w:r>
+    </w:p>
+    <w:p>
+      <w:r>
+        <w:t>Outlands: Lord Barrington-Fancy Psycho that gives a long speech before you fight him. Wears a suit, top hat, and rib cages. Wields a double barrel shotguns that uses skulls as ammo.</w:t>
+      </w:r>
+    </w:p>
+    <w:p>
+      <w:r>
+        <w:t xml:space="preserve">NNP: </w:t>
       </w:r>
       <w:proofErr w:type="spellStart"/>
       <w:r>
@@ -1283,7 +1671,7 @@
       </w:r>
       <w:proofErr w:type="spellEnd"/>
       <w:r>
-        <w:t xml:space="preserve"> n </w:t>
+        <w:t xml:space="preserve"> and </w:t>
       </w:r>
       <w:proofErr w:type="spellStart"/>
       <w:r>
@@ -1291,54 +1679,36 @@
       </w:r>
       <w:proofErr w:type="spellEnd"/>
       <w:r>
-        <w:t>. T</w:t>
-      </w:r>
-      <w:r>
-        <w:t>hey see the power of Mr. Who as he saves the city from a nuke, which are in short supply. Mr. Who praises them for their efforts, and helps prepare them for their journey into NCE territory.</w:t>
-      </w:r>
-    </w:p>
-    <w:p>
-      <w:r>
-        <w:t>The group travels through</w:t>
-      </w:r>
-      <w:r>
-        <w:t xml:space="preserve"> more outlands until the</w:t>
-      </w:r>
-      <w:r>
-        <w:t>y reach the guarded NCE Border.</w:t>
-      </w:r>
-      <w:r>
-        <w:t xml:space="preserve"> They attempt to sneak past, but are found out. They must then defeat *NCE GUARD* in order to pass. After they get past the border they enter the section of the outlands</w:t>
-      </w:r>
-      <w:r>
-        <w:t xml:space="preserve"> controlled by the NCE.</w:t>
-      </w:r>
-      <w:r>
-        <w:t xml:space="preserve"> They head towards the NCE headquarters, fighting monsters and NCE patrols.</w:t>
-      </w:r>
-      <w:r>
-        <w:t xml:space="preserve"> They reach the headquarters, but are quickly surrounded. They fight four very powerful NCE units and are about to lose. Then, </w:t>
-      </w:r>
-      <w:proofErr w:type="spellStart"/>
-      <w:r>
-        <w:t>Mr</w:t>
-      </w:r>
-      <w:proofErr w:type="spellEnd"/>
-      <w:r>
-        <w:t xml:space="preserve"> Who</w:t>
-      </w:r>
-      <w:r>
-        <w:t xml:space="preserve"> destroys the NCE forces that you were fighting</w:t>
-      </w:r>
-      <w:r>
-        <w:t xml:space="preserve"> and heals you. One by one, all the forces you have gained throughout your journey appear.</w:t>
-      </w:r>
-      <w:r>
-        <w:t xml:space="preserve"> </w:t>
-      </w:r>
-      <w:r>
-        <w:t>You pick a party of four leaders (or less if you have less, the remainder are filled with weak generic NNNP soldiers) to fight four very powerful NCE units.</w:t>
-      </w:r>
+        <w:t xml:space="preserve"> – mercenaries for the NCE</w:t>
+      </w:r>
+    </w:p>
+    <w:p>
+      <w:r>
+        <w:t xml:space="preserve">NCE Border: Pierre </w:t>
+      </w:r>
+      <w:proofErr w:type="spellStart"/>
+      <w:r>
+        <w:t>Hante</w:t>
+      </w:r>
+      <w:proofErr w:type="spellEnd"/>
+      <w:r>
+        <w:t>- Made of stone, was rocks that bonded to a corpse in the ocean after being exposed to radiation and force of the explosion. Makes himself giant out of surrounding rock, and nearly kill the party. Mr. Who attacks him and reduces his size to something manageable for the party while healing the party.</w:t>
+      </w:r>
+    </w:p>
+    <w:p>
+      <w:r>
+        <w:t xml:space="preserve">NCE Territory: Ty Lopez – like a centaur but with a Lamborghini, fights with books and knowledge. He was an NCE scientist that was obsessed with knowledge, so he combined his DNA with that of Ty Lopez, and augmented his body with his Lamborghini. </w:t>
+      </w:r>
+    </w:p>
+    <w:p>
+      <w:r>
+        <w:t xml:space="preserve">NCE Headquarters: Supreme High General </w:t>
+      </w:r>
+      <w:proofErr w:type="spellStart"/>
+      <w:r>
+        <w:t>Khannor</w:t>
+      </w:r>
+      <w:proofErr w:type="spellEnd"/>
     </w:p>
     <w:p>
       <w:pPr>
@@ -1350,554 +1720,103 @@
         <w:rPr>
           <w:u w:val="single"/>
         </w:rPr>
-        <w:t>Ally Forces</w:t>
-      </w:r>
-      <w:r>
+        <w:t>Outlands Locations:</w:t>
+      </w:r>
+    </w:p>
+    <w:p>
+      <w:r>
+        <w:t xml:space="preserve">-Camp Cage: Home of the tribe of Nicolas Cages, </w:t>
+      </w:r>
+      <w:r>
+        <w:t>led</w:t>
+      </w:r>
+      <w:r>
+        <w:t xml:space="preserve"> by </w:t>
+      </w:r>
+      <w:proofErr w:type="spellStart"/>
+      <w:r>
+        <w:t>Nic</w:t>
+      </w:r>
+      <w:proofErr w:type="spellEnd"/>
+      <w:r>
+        <w:t xml:space="preserve"> Cage the S</w:t>
+      </w:r>
+      <w:r>
+        <w:t>cience Mage</w:t>
+      </w:r>
+    </w:p>
+    <w:p>
+      <w:r>
+        <w:t xml:space="preserve">-The Cemetery: </w:t>
+      </w:r>
+      <w:r>
+        <w:t>Has graves with the names of the developers and friends along with how they died.         Ex: Clayton Executed for too many bad jokes</w:t>
+      </w:r>
+    </w:p>
+    <w:p>
+      <w:r>
+        <w:t>-</w:t>
+      </w:r>
+      <w:r>
+        <w:t>Junkyard: Area inhabited and ruled by living trash.</w:t>
+      </w:r>
+    </w:p>
+    <w:p>
+      <w:pPr>
         <w:rPr>
           <w:u w:val="single"/>
         </w:rPr>
-        <w:t>:</w:t>
-      </w:r>
-    </w:p>
-    <w:p>
-      <w:r>
-        <w:t>NNP Resistance: Led by Mr. Who. Gained by default.</w:t>
-      </w:r>
-    </w:p>
-    <w:p>
-      <w:r>
-        <w:t>Ability:</w:t>
-      </w:r>
-      <w:r>
-        <w:t xml:space="preserve"> Allies take reduced damage.</w:t>
-      </w:r>
-    </w:p>
-    <w:p>
-      <w:r>
-        <w:t>1-</w:t>
-      </w:r>
-      <w:r>
-        <w:t xml:space="preserve">Stops his team from taking damage for the turn. Has priority. Has a </w:t>
-      </w:r>
-      <w:proofErr w:type="spellStart"/>
-      <w:r>
-        <w:t>cooldown</w:t>
-      </w:r>
-      <w:proofErr w:type="spellEnd"/>
-      <w:r>
-        <w:t>.</w:t>
-      </w:r>
-    </w:p>
-    <w:p>
-      <w:r>
-        <w:t>2-</w:t>
-      </w:r>
-      <w:r>
-        <w:t xml:space="preserve">Heals all teammates. Has a </w:t>
-      </w:r>
-      <w:proofErr w:type="spellStart"/>
-      <w:r>
-        <w:t>cooldown</w:t>
-      </w:r>
-      <w:proofErr w:type="spellEnd"/>
-      <w:r>
-        <w:t>.</w:t>
-      </w:r>
-    </w:p>
-    <w:p>
-      <w:r>
-        <w:t>3-</w:t>
-      </w:r>
-      <w:r>
-        <w:t>Attacks all enemies with energy.</w:t>
+      </w:pPr>
+      <w:r>
+        <w:rPr>
+          <w:u w:val="single"/>
+        </w:rPr>
+        <w:t>Other Characters:</w:t>
+      </w:r>
+    </w:p>
+    <w:p/>
+    <w:p>
+      <w:pPr>
+        <w:rPr>
+          <w:u w:val="single"/>
+        </w:rPr>
+      </w:pPr>
+      <w:r>
+        <w:rPr>
+          <w:u w:val="single"/>
+        </w:rPr>
+        <w:t>Notes:</w:t>
+      </w:r>
+    </w:p>
+    <w:p>
+      <w:r>
+        <w:t>-</w:t>
+      </w:r>
+      <w:r>
+        <w:t>Philadelphia Chipotle Cream Cheese grenades</w:t>
+      </w:r>
+    </w:p>
+    <w:p>
+      <w:r>
+        <w:t>-Cult that worships Indiana Jones: the only thing that survived after the catastrophe in India was a single copy of Indiana Jones and the Temple of Doom. They now worship it as there holy script and make sacrifices.</w:t>
+      </w:r>
+    </w:p>
+    <w:p>
+      <w:r>
+        <w:t xml:space="preserve">-Skelekingdom: area ruled by the </w:t>
+      </w:r>
+      <w:proofErr w:type="spellStart"/>
+      <w:r>
+        <w:t>Skeleking</w:t>
+      </w:r>
+      <w:proofErr w:type="spellEnd"/>
+      <w:r>
+        <w:t xml:space="preserve"> (Morgan Freeman?) in present day Argentina. Inhabited by skeletons</w:t>
       </w:r>
     </w:p>
     <w:p>
       <w:r>
         <w:lastRenderedPageBreak/>
-        <w:t>4-</w:t>
-      </w:r>
-    </w:p>
-    <w:p>
-      <w:r>
-        <w:t>Skelekingdom</w:t>
-      </w:r>
-      <w:r>
-        <w:t xml:space="preserve"> Army</w:t>
-      </w:r>
-      <w:r>
-        <w:t xml:space="preserve">: Led by </w:t>
-      </w:r>
-      <w:proofErr w:type="spellStart"/>
-      <w:r>
-        <w:t>SkeleGeneral</w:t>
-      </w:r>
-      <w:proofErr w:type="spellEnd"/>
-      <w:r>
-        <w:t xml:space="preserve"> </w:t>
-      </w:r>
-      <w:proofErr w:type="spellStart"/>
-      <w:r>
-        <w:t>Funnybone</w:t>
-      </w:r>
-      <w:proofErr w:type="spellEnd"/>
-      <w:r>
-        <w:t xml:space="preserve">. Help Sir Marrow to rebuild the </w:t>
-      </w:r>
-      <w:proofErr w:type="spellStart"/>
-      <w:r>
-        <w:t>Skelecopter</w:t>
-      </w:r>
-      <w:proofErr w:type="spellEnd"/>
-      <w:r>
-        <w:t xml:space="preserve"> and to avenge his comrades. He will resurrect one of his troops, and th</w:t>
-      </w:r>
-      <w:r>
-        <w:t>ey will return the Skelekingdom bearing news.</w:t>
-      </w:r>
-    </w:p>
-    <w:p>
-      <w:r>
-        <w:t>Ability:</w:t>
-      </w:r>
-      <w:r>
-        <w:t xml:space="preserve"> Gains a </w:t>
-      </w:r>
-      <w:proofErr w:type="spellStart"/>
-      <w:r>
-        <w:t>Skeleshield</w:t>
-      </w:r>
-      <w:proofErr w:type="spellEnd"/>
-      <w:r>
-        <w:t xml:space="preserve"> every 3 turns.</w:t>
-      </w:r>
-    </w:p>
-    <w:p>
-      <w:r>
-        <w:t>1-</w:t>
-      </w:r>
-      <w:r>
-        <w:t>Skelesoldier</w:t>
-      </w:r>
-      <w:r>
-        <w:t>: Summons a skeleton that attacks an enemy every turn for 5 turns. Only one at a time.</w:t>
-      </w:r>
-    </w:p>
-    <w:p>
-      <w:r>
-        <w:t>2-</w:t>
-      </w:r>
-      <w:r>
-        <w:t>Increase Calcium: Gives him reduced damage and healing over time for 5 turns</w:t>
-      </w:r>
-    </w:p>
-    <w:p>
-      <w:r>
-        <w:t>3-</w:t>
-      </w:r>
-      <w:r>
-        <w:t>Air Support:</w:t>
-      </w:r>
-      <w:r>
-        <w:t xml:space="preserve"> After 3 turns an enemy takes massive damage. Can’t use again until finished.</w:t>
-      </w:r>
-    </w:p>
-    <w:p>
-      <w:r>
-        <w:t>4-</w:t>
-      </w:r>
-      <w:r>
-        <w:t>Skeleslash: Attacks the enemy.</w:t>
-      </w:r>
-    </w:p>
-    <w:p>
-      <w:r>
-        <w:t xml:space="preserve">Cage Clan: </w:t>
-      </w:r>
-      <w:r>
-        <w:t xml:space="preserve">led by </w:t>
-      </w:r>
-      <w:proofErr w:type="spellStart"/>
-      <w:r>
-        <w:t>Nic</w:t>
-      </w:r>
-      <w:proofErr w:type="spellEnd"/>
-      <w:r>
-        <w:t xml:space="preserve"> Cage the Science Mage</w:t>
-      </w:r>
-      <w:r>
-        <w:t xml:space="preserve">. Assist them in defeating their rival clan of Christopher </w:t>
-      </w:r>
-      <w:proofErr w:type="spellStart"/>
-      <w:r>
-        <w:t>Walkens</w:t>
-      </w:r>
-      <w:proofErr w:type="spellEnd"/>
-      <w:r>
-        <w:t xml:space="preserve">. </w:t>
-      </w:r>
-    </w:p>
-    <w:p>
-      <w:r>
-        <w:t>Ability:</w:t>
-      </w:r>
-    </w:p>
-    <w:p>
-      <w:r>
-        <w:t>1-</w:t>
-      </w:r>
-    </w:p>
-    <w:p>
-      <w:r>
-        <w:t>2-</w:t>
-      </w:r>
-    </w:p>
-    <w:p>
-      <w:r>
-        <w:t>3-</w:t>
-      </w:r>
-    </w:p>
-    <w:p>
-      <w:r>
-        <w:t>4-</w:t>
-      </w:r>
-    </w:p>
-    <w:p>
-      <w:r>
-        <w:t xml:space="preserve">Florida Man: leading a group of animals. </w:t>
-      </w:r>
-      <w:r>
-        <w:t>Gain access to Florida after hearing stories from a paperboy. Find Florida Man there</w:t>
-      </w:r>
-      <w:r>
-        <w:t xml:space="preserve"> and complete accompanying quests.</w:t>
-      </w:r>
-    </w:p>
-    <w:p>
-      <w:r>
-        <w:t>Ability:</w:t>
-      </w:r>
-    </w:p>
-    <w:p>
-      <w:r>
-        <w:t>1-</w:t>
-      </w:r>
-      <w:r>
-        <w:t>All The Drugs: Gains a random series of effects.</w:t>
-      </w:r>
-    </w:p>
-    <w:p>
-      <w:r>
-        <w:t>2-</w:t>
-      </w:r>
-      <w:r>
-        <w:t>DUI Squirrel: Squirrel distracts enemy and makes them attack one of their allies instead.</w:t>
-      </w:r>
-    </w:p>
-    <w:p>
-      <w:r>
-        <w:t>3-</w:t>
-      </w:r>
-      <w:r>
-        <w:t>Fish Assault: Beats enemy with a fish. Hits 2-5 times.</w:t>
-      </w:r>
-    </w:p>
-    <w:p>
-      <w:r>
-        <w:t>4-</w:t>
-      </w:r>
-      <w:r>
-        <w:t xml:space="preserve">Ticket </w:t>
-      </w:r>
-      <w:proofErr w:type="gramStart"/>
-      <w:r>
-        <w:t>To</w:t>
-      </w:r>
-      <w:proofErr w:type="gramEnd"/>
-      <w:r>
-        <w:t xml:space="preserve"> Heaven: Revives a fallen ally.</w:t>
-      </w:r>
-    </w:p>
-    <w:p>
-      <w:r>
-        <w:t>Mafia</w:t>
-      </w:r>
-      <w:r>
-        <w:t xml:space="preserve">: Led by Ninja Pimp. They are smuggling things back and forth across the NCE border, as well as ambushing NCE </w:t>
-      </w:r>
-      <w:r>
-        <w:t xml:space="preserve">patrols and convoys. </w:t>
-      </w:r>
-      <w:r>
-        <w:t>Spring his men from NCE jail to gain his support.</w:t>
-      </w:r>
-    </w:p>
-    <w:p>
-      <w:r>
-        <w:t>Ability:</w:t>
-      </w:r>
-    </w:p>
-    <w:p>
-      <w:r>
-        <w:t>1-</w:t>
-      </w:r>
-      <w:r>
-        <w:t>Stealth: Won’t be attacked by enemies for three turns.</w:t>
-      </w:r>
-      <w:r>
-        <w:t xml:space="preserve"> Has </w:t>
-      </w:r>
-      <w:proofErr w:type="spellStart"/>
-      <w:r>
-        <w:t>cooldown</w:t>
-      </w:r>
-      <w:proofErr w:type="spellEnd"/>
-      <w:r>
-        <w:t>.</w:t>
-      </w:r>
-    </w:p>
-    <w:p>
-      <w:r>
-        <w:t>2-</w:t>
-      </w:r>
-      <w:r>
-        <w:t>Backstab: Regular attack. If stealth is active deals massive damage.</w:t>
-      </w:r>
-    </w:p>
-    <w:p>
-      <w:r>
-        <w:t>3-</w:t>
-      </w:r>
-      <w:r>
-        <w:t>Counter:Attacks an enemy instead of them attacking you.</w:t>
-      </w:r>
-    </w:p>
-    <w:p>
-      <w:r>
-        <w:t>4-</w:t>
-      </w:r>
-    </w:p>
-    <w:p>
-      <w:r>
-        <w:lastRenderedPageBreak/>
-        <w:t xml:space="preserve">Psychos: Led by Lord Barrington. </w:t>
-      </w:r>
-      <w:r>
-        <w:t>Return to the area, listen to his speech agai</w:t>
-      </w:r>
-      <w:r>
-        <w:t>n without skipping to gain his support:</w:t>
-      </w:r>
-    </w:p>
-    <w:p>
-      <w:r>
-        <w:t>Ability: When psychotic meter is filled health is resorted, gain health every turn, take reduced damage, and no reload is required. Meter gains points when someone dies (enemy or ally)</w:t>
-      </w:r>
-    </w:p>
-    <w:p>
-      <w:r>
-        <w:t>1-Skull Shot: Fires his shotgun for massive damage. Requires reload after.</w:t>
-      </w:r>
-    </w:p>
-    <w:p>
-      <w:r>
-        <w:t>2-Reload: Reloads shotgun.</w:t>
-      </w:r>
-    </w:p>
-    <w:p>
-      <w:r>
-        <w:t>3-Inner Madman: Says a quote and adds to his psychotic meter.</w:t>
-      </w:r>
-    </w:p>
-    <w:p>
-      <w:r>
-        <w:t>4-</w:t>
-      </w:r>
-      <w:r>
-        <w:t xml:space="preserve">State Titles: Bores two enemies by stating titles, they </w:t>
-      </w:r>
-      <w:r>
-        <w:t>fall asleep</w:t>
-      </w:r>
-      <w:r>
-        <w:t xml:space="preserve"> for 2 turns.</w:t>
-      </w:r>
-    </w:p>
-    <w:p/>
-    <w:p>
-      <w:pPr>
-        <w:rPr>
-          <w:u w:val="single"/>
-        </w:rPr>
-      </w:pPr>
-      <w:r>
-        <w:rPr>
-          <w:u w:val="single"/>
-        </w:rPr>
-        <w:t>Bosses:</w:t>
-      </w:r>
-    </w:p>
-    <w:p>
-      <w:r>
-        <w:t>Outlands: Lord Barrington-Fancy Psycho that gives a long speech before you fight him. Wears a suit, top hat, and rib cages. Wields a double barrel shotguns that uses skulls as ammo.</w:t>
-      </w:r>
-    </w:p>
-    <w:p>
-      <w:r>
-        <w:t xml:space="preserve">NNP: </w:t>
-      </w:r>
-      <w:proofErr w:type="spellStart"/>
-      <w:r>
-        <w:t>Paf</w:t>
-      </w:r>
-      <w:proofErr w:type="spellEnd"/>
-      <w:r>
-        <w:t xml:space="preserve"> and </w:t>
-      </w:r>
-      <w:proofErr w:type="spellStart"/>
-      <w:r>
-        <w:t>Af</w:t>
-      </w:r>
-      <w:proofErr w:type="spellEnd"/>
-      <w:r>
-        <w:t xml:space="preserve"> – mercenaries for the NCE</w:t>
-      </w:r>
-    </w:p>
-    <w:p>
-      <w:r>
-        <w:t xml:space="preserve">NCE Border: Pierre </w:t>
-      </w:r>
-      <w:proofErr w:type="spellStart"/>
-      <w:r>
-        <w:t>Hante</w:t>
-      </w:r>
-      <w:proofErr w:type="spellEnd"/>
-      <w:r>
-        <w:t>- Made of stone, was rocks that bonded to a corpse in the ocean after being exposed to radiation and force of the explosion. Makes himself giant out of surrounding rock, and nearly kill the party. Mr. Who attacks him and reduces his size to something manageable for the party while healing the party.</w:t>
-      </w:r>
-    </w:p>
-    <w:p>
-      <w:r>
-        <w:t xml:space="preserve">NCE Territory: Ty Lopez – like a centaur but with a Lamborghini, fights with books and knowledge. He was an NCE scientist that was obsessed with knowledge, so he combined his DNA with that of Ty Lopez, and augmented his body with his Lamborghini. </w:t>
-      </w:r>
-    </w:p>
-    <w:p>
-      <w:r>
-        <w:t xml:space="preserve">NCE Headquarters: Supreme High General </w:t>
-      </w:r>
-      <w:proofErr w:type="spellStart"/>
-      <w:r>
-        <w:t>Khannor</w:t>
-      </w:r>
-      <w:proofErr w:type="spellEnd"/>
-    </w:p>
-    <w:p>
-      <w:pPr>
-        <w:rPr>
-          <w:u w:val="single"/>
-        </w:rPr>
-      </w:pPr>
-      <w:r>
-        <w:rPr>
-          <w:u w:val="single"/>
-        </w:rPr>
-        <w:t>Outlands Locations:</w:t>
-      </w:r>
-    </w:p>
-    <w:p>
-      <w:r>
-        <w:t xml:space="preserve">-Camp Cage: Home of the tribe of Nicolas Cages, </w:t>
-      </w:r>
-      <w:r>
-        <w:t>led</w:t>
-      </w:r>
-      <w:r>
-        <w:t xml:space="preserve"> by </w:t>
-      </w:r>
-      <w:proofErr w:type="spellStart"/>
-      <w:r>
-        <w:t>Nic</w:t>
-      </w:r>
-      <w:proofErr w:type="spellEnd"/>
-      <w:r>
-        <w:t xml:space="preserve"> Cage the S</w:t>
-      </w:r>
-      <w:r>
-        <w:t>cience Mage</w:t>
-      </w:r>
-    </w:p>
-    <w:p>
-      <w:r>
-        <w:t xml:space="preserve">-The Cemetery: </w:t>
-      </w:r>
-      <w:r>
-        <w:t>Has graves with the names of the developers and friends along with how they died.         Ex: Clayton Executed for too many bad jokes</w:t>
-      </w:r>
-    </w:p>
-    <w:p>
-      <w:r>
-        <w:t>-</w:t>
-      </w:r>
-      <w:r>
-        <w:t>Junkyard: Area inhabited and ruled by living trash.</w:t>
-      </w:r>
-    </w:p>
-    <w:p>
-      <w:pPr>
-        <w:rPr>
-          <w:u w:val="single"/>
-        </w:rPr>
-      </w:pPr>
-      <w:r>
-        <w:rPr>
-          <w:u w:val="single"/>
-        </w:rPr>
-        <w:t>Other Characters:</w:t>
-      </w:r>
-    </w:p>
-    <w:p/>
-    <w:p>
-      <w:pPr>
-        <w:rPr>
-          <w:u w:val="single"/>
-        </w:rPr>
-      </w:pPr>
-      <w:r>
-        <w:rPr>
-          <w:u w:val="single"/>
-        </w:rPr>
-        <w:t>Notes:</w:t>
-      </w:r>
-    </w:p>
-    <w:p>
-      <w:r>
-        <w:t>-</w:t>
-      </w:r>
-      <w:r>
-        <w:t>Philadelphia Chipotle Cream Cheese grenades</w:t>
-      </w:r>
-    </w:p>
-    <w:p>
-      <w:r>
-        <w:t>-Cult that worships Indiana Jones: the only thing that survived after the catastrophe in India was a single copy of Indiana Jones and the Temple of Doom. They now worship it as there holy script and make sacrifices.</w:t>
-      </w:r>
-    </w:p>
-    <w:p>
-      <w:r>
-        <w:lastRenderedPageBreak/>
-        <w:t xml:space="preserve">-Skelekingdom: area ruled by the </w:t>
-      </w:r>
-      <w:proofErr w:type="spellStart"/>
-      <w:r>
-        <w:t>Skeleking</w:t>
-      </w:r>
-      <w:proofErr w:type="spellEnd"/>
-      <w:r>
-        <w:t xml:space="preserve"> (Morgan Freeman?) in present day Argentina. Inhabited by skeletons</w:t>
-      </w:r>
-    </w:p>
-    <w:p>
-      <w:r>
         <w:t>-Europe is inhabited entirely by bandits, thugs, and looters</w:t>
       </w:r>
     </w:p>
@@ -2117,17 +2036,17 @@
     </w:p>
     <w:p>
       <w:r>
+        <w:t>I am the hammer of the glorious empire!</w:t>
+      </w:r>
+    </w:p>
+    <w:p>
+      <w:r>
+        <w:t>No mercy for infidels!</w:t>
+      </w:r>
+    </w:p>
+    <w:p>
+      <w:r>
         <w:lastRenderedPageBreak/>
-        <w:t>I am the hammer of the glorious empire!</w:t>
-      </w:r>
-    </w:p>
-    <w:p>
-      <w:r>
-        <w:t>No mercy for infidels!</w:t>
-      </w:r>
-    </w:p>
-    <w:p>
-      <w:r>
         <w:t>FOR GLORY!!</w:t>
       </w:r>
     </w:p>
@@ -2165,7 +2084,7 @@
 </file>
 
 <file path=word/numbering.xml><?xml version="1.0" encoding="utf-8"?>
-<w:numbering xmlns:wpc="http://schemas.microsoft.com/office/word/2010/wordprocessingCanvas" xmlns:cx="http://schemas.microsoft.com/office/drawing/2014/chartex" xmlns:cx1="http://schemas.microsoft.com/office/drawing/2015/9/8/chartex" xmlns:mc="http://schemas.openxmlformats.org/markup-compatibility/2006" xmlns:o="urn:schemas-microsoft-com:office:office" xmlns:r="http://schemas.openxmlformats.org/officeDocument/2006/relationships" xmlns:m="http://schemas.openxmlformats.org/officeDocument/2006/math" xmlns:v="urn:schemas-microsoft-com:vml" xmlns:wp14="http://schemas.microsoft.com/office/word/2010/wordprocessingDrawing" xmlns:wp="http://schemas.openxmlformats.org/drawingml/2006/wordprocessingDrawing" xmlns:w10="urn:schemas-microsoft-com:office:word" xmlns:w="http://schemas.openxmlformats.org/wordprocessingml/2006/main" xmlns:w14="http://schemas.microsoft.com/office/word/2010/wordml" xmlns:w15="http://schemas.microsoft.com/office/word/2012/wordml" xmlns:w16se="http://schemas.microsoft.com/office/word/2015/wordml/symex" xmlns:wpg="http://schemas.microsoft.com/office/word/2010/wordprocessingGroup" xmlns:wpi="http://schemas.microsoft.com/office/word/2010/wordprocessingInk" xmlns:wne="http://schemas.microsoft.com/office/word/2006/wordml" xmlns:wps="http://schemas.microsoft.com/office/word/2010/wordprocessingShape" mc:Ignorable="w14 w15 w16se wp14">
+<w:numbering xmlns:wpc="http://schemas.microsoft.com/office/word/2010/wordprocessingCanvas" xmlns:cx="http://schemas.microsoft.com/office/drawing/2014/chartex" xmlns:cx1="http://schemas.microsoft.com/office/drawing/2015/9/8/chartex" xmlns:cx2="http://schemas.microsoft.com/office/drawing/2015/10/21/chartex" xmlns:cx3="http://schemas.microsoft.com/office/drawing/2016/5/9/chartex" xmlns:cx4="http://schemas.microsoft.com/office/drawing/2016/5/10/chartex" xmlns:cx5="http://schemas.microsoft.com/office/drawing/2016/5/11/chartex" xmlns:mc="http://schemas.openxmlformats.org/markup-compatibility/2006" xmlns:o="urn:schemas-microsoft-com:office:office" xmlns:r="http://schemas.openxmlformats.org/officeDocument/2006/relationships" xmlns:m="http://schemas.openxmlformats.org/officeDocument/2006/math" xmlns:v="urn:schemas-microsoft-com:vml" xmlns:wp14="http://schemas.microsoft.com/office/word/2010/wordprocessingDrawing" xmlns:wp="http://schemas.openxmlformats.org/drawingml/2006/wordprocessingDrawing" xmlns:w10="urn:schemas-microsoft-com:office:word" xmlns:w="http://schemas.openxmlformats.org/wordprocessingml/2006/main" xmlns:w14="http://schemas.microsoft.com/office/word/2010/wordml" xmlns:w15="http://schemas.microsoft.com/office/word/2012/wordml" xmlns:w16se="http://schemas.microsoft.com/office/word/2015/wordml/symex" xmlns:wpg="http://schemas.microsoft.com/office/word/2010/wordprocessingGroup" xmlns:wpi="http://schemas.microsoft.com/office/word/2010/wordprocessingInk" xmlns:wne="http://schemas.microsoft.com/office/word/2006/wordml" xmlns:wps="http://schemas.microsoft.com/office/word/2010/wordprocessingShape" mc:Ignorable="w14 w15 w16se wp14">
   <w:abstractNum w:abstractNumId="0" w15:restartNumberingAfterBreak="0">
     <w:nsid w:val="17473FFE"/>
     <w:multiLevelType w:val="hybridMultilevel"/>
@@ -2689,7 +2608,7 @@
       </w:pPr>
     </w:pPrDefault>
   </w:docDefaults>
-  <w:latentStyles w:defLockedState="0" w:defUIPriority="99" w:defSemiHidden="0" w:defUnhideWhenUsed="0" w:defQFormat="0" w:count="371">
+  <w:latentStyles w:defLockedState="0" w:defUIPriority="99" w:defSemiHidden="0" w:defUnhideWhenUsed="0" w:defQFormat="0" w:count="374">
     <w:lsdException w:name="Normal" w:uiPriority="0" w:qFormat="1"/>
     <w:lsdException w:name="heading 1" w:uiPriority="9" w:qFormat="1"/>
     <w:lsdException w:name="heading 2" w:semiHidden="1" w:uiPriority="9" w:unhideWhenUsed="1" w:qFormat="1"/>
@@ -2795,7 +2714,6 @@
     <w:lsdException w:name="HTML Sample" w:semiHidden="1" w:unhideWhenUsed="1"/>
     <w:lsdException w:name="HTML Typewriter" w:semiHidden="1" w:unhideWhenUsed="1"/>
     <w:lsdException w:name="HTML Variable" w:semiHidden="1" w:unhideWhenUsed="1"/>
-    <w:lsdException w:name="Normal Table" w:semiHidden="1" w:unhideWhenUsed="1"/>
     <w:lsdException w:name="annotation subject" w:semiHidden="1" w:unhideWhenUsed="1"/>
     <w:lsdException w:name="No List" w:semiHidden="1" w:unhideWhenUsed="1"/>
     <w:lsdException w:name="Outline List 1" w:semiHidden="1" w:unhideWhenUsed="1"/>
@@ -2840,7 +2758,6 @@
     <w:lsdException w:name="Table Professional" w:semiHidden="1" w:unhideWhenUsed="1"/>
     <w:lsdException w:name="Table Subtle 1" w:semiHidden="1" w:unhideWhenUsed="1"/>
     <w:lsdException w:name="Table Subtle 2" w:semiHidden="1" w:unhideWhenUsed="1"/>
-    <w:lsdException w:name="Table Web 1" w:semiHidden="1" w:unhideWhenUsed="1"/>
     <w:lsdException w:name="Table Web 2" w:semiHidden="1" w:unhideWhenUsed="1"/>
     <w:lsdException w:name="Table Web 3" w:semiHidden="1" w:unhideWhenUsed="1"/>
     <w:lsdException w:name="Balloon Text" w:semiHidden="1" w:unhideWhenUsed="1"/>
@@ -3061,6 +2978,9 @@
     <w:lsdException w:name="List Table 5 Dark Accent 6" w:uiPriority="50"/>
     <w:lsdException w:name="List Table 6 Colorful Accent 6" w:uiPriority="51"/>
     <w:lsdException w:name="List Table 7 Colorful Accent 6" w:uiPriority="52"/>
+    <w:lsdException w:name="Mention" w:semiHidden="1" w:unhideWhenUsed="1"/>
+    <w:lsdException w:name="Smart Hyperlink" w:semiHidden="1" w:unhideWhenUsed="1"/>
+    <w:lsdException w:name="Hashtag" w:semiHidden="1" w:unhideWhenUsed="1"/>
   </w:latentStyles>
   <w:style w:type="paragraph" w:default="1" w:styleId="Normal">
     <w:name w:val="Normal"/>
@@ -3471,7 +3391,7 @@
 </file>
 
 <file path=customXml/itemProps1.xml><?xml version="1.0" encoding="utf-8"?>
-<ds:datastoreItem xmlns:ds="http://schemas.openxmlformats.org/officeDocument/2006/customXml" ds:itemID="{AD6B76AB-1360-4163-BCD9-20C9CDB5B38E}">
+<ds:datastoreItem xmlns:ds="http://schemas.openxmlformats.org/officeDocument/2006/customXml" ds:itemID="{C8DA351D-D59E-4F10-88AB-16D8DE4FA2FA}">
   <ds:schemaRefs>
     <ds:schemaRef ds:uri="http://schemas.openxmlformats.org/officeDocument/2006/bibliography"/>
   </ds:schemaRefs>

</xml_diff>